<commit_message>
update Anki tout sauf PHP est mis
</commit_message>
<xml_diff>
--- a/Pour Examen Final/2019-06-26 Amélioration des performances p.docx
+++ b/Pour Examen Final/2019-06-26 Amélioration des performances p.docx
@@ -235,9 +235,26 @@
           <w:sz w:val="29"/>
           <w:szCs w:val="29"/>
         </w:rPr>
-        <w:t xml:space="preserve">Connolly et </w:t>
-      </w:r>
-      <w:proofErr w:type="spellStart"/>
+        <w:t>Connolly et Begg - Chapitres 19</w:t>
+      </w:r>
+    </w:p>
+    <w:p>
+      <w:pPr>
+        <w:spacing w:line="6" w:lineRule="exact"/>
+        <w:rPr>
+          <w:sz w:val="24"/>
+          <w:szCs w:val="24"/>
+        </w:rPr>
+      </w:pPr>
+    </w:p>
+    <w:p>
+      <w:pPr>
+        <w:ind w:left="3080"/>
+        <w:rPr>
+          <w:sz w:val="20"/>
+          <w:szCs w:val="20"/>
+        </w:rPr>
+      </w:pPr>
       <w:r>
         <w:rPr>
           <w:rFonts w:ascii="Verdana" w:eastAsia="Verdana" w:hAnsi="Verdana" w:cs="Verdana"/>
@@ -246,23 +263,12 @@
           <w:sz w:val="29"/>
           <w:szCs w:val="29"/>
         </w:rPr>
-        <w:t>Begg</w:t>
-      </w:r>
-      <w:proofErr w:type="spellEnd"/>
-      <w:r>
-        <w:rPr>
-          <w:rFonts w:ascii="Verdana" w:eastAsia="Verdana" w:hAnsi="Verdana" w:cs="Verdana"/>
-          <w:b/>
-          <w:bCs/>
-          <w:sz w:val="29"/>
-          <w:szCs w:val="29"/>
-        </w:rPr>
-        <w:t xml:space="preserve"> - Chapitres 19</w:t>
-      </w:r>
-    </w:p>
-    <w:p>
-      <w:pPr>
-        <w:spacing w:line="6" w:lineRule="exact"/>
+        <w:t>Amélioration des performances</w:t>
+      </w:r>
+    </w:p>
+    <w:p>
+      <w:pPr>
+        <w:spacing w:line="200" w:lineRule="exact"/>
         <w:rPr>
           <w:sz w:val="24"/>
           <w:szCs w:val="24"/>
@@ -271,25 +277,6 @@
     </w:p>
     <w:p>
       <w:pPr>
-        <w:ind w:left="3080"/>
-        <w:rPr>
-          <w:sz w:val="20"/>
-          <w:szCs w:val="20"/>
-        </w:rPr>
-      </w:pPr>
-      <w:r>
-        <w:rPr>
-          <w:rFonts w:ascii="Verdana" w:eastAsia="Verdana" w:hAnsi="Verdana" w:cs="Verdana"/>
-          <w:b/>
-          <w:bCs/>
-          <w:sz w:val="29"/>
-          <w:szCs w:val="29"/>
-        </w:rPr>
-        <w:t>Amélioration des performances</w:t>
-      </w:r>
-    </w:p>
-    <w:p>
-      <w:pPr>
         <w:spacing w:line="200" w:lineRule="exact"/>
         <w:rPr>
           <w:sz w:val="24"/>
@@ -317,7 +304,7 @@
     </w:p>
     <w:p>
       <w:pPr>
-        <w:spacing w:line="200" w:lineRule="exact"/>
+        <w:spacing w:line="267" w:lineRule="exact"/>
         <w:rPr>
           <w:sz w:val="24"/>
           <w:szCs w:val="24"/>
@@ -326,7 +313,25 @@
     </w:p>
     <w:p>
       <w:pPr>
-        <w:spacing w:line="267" w:lineRule="exact"/>
+        <w:ind w:right="4780"/>
+        <w:jc w:val="right"/>
+        <w:rPr>
+          <w:sz w:val="20"/>
+          <w:szCs w:val="20"/>
+        </w:rPr>
+      </w:pPr>
+      <w:r>
+        <w:rPr>
+          <w:rFonts w:ascii="Verdana" w:eastAsia="Verdana" w:hAnsi="Verdana" w:cs="Verdana"/>
+          <w:sz w:val="19"/>
+          <w:szCs w:val="19"/>
+        </w:rPr>
+        <w:t>Marc Philippe Parent</w:t>
+      </w:r>
+    </w:p>
+    <w:p>
+      <w:pPr>
+        <w:spacing w:line="4" w:lineRule="exact"/>
         <w:rPr>
           <w:sz w:val="24"/>
           <w:szCs w:val="24"/>
@@ -348,89 +353,24 @@
           <w:sz w:val="19"/>
           <w:szCs w:val="19"/>
         </w:rPr>
-        <w:t>Marc Philippe Parent</w:t>
-      </w:r>
-    </w:p>
-    <w:p>
-      <w:pPr>
-        <w:spacing w:line="4" w:lineRule="exact"/>
-        <w:rPr>
-          <w:sz w:val="24"/>
-          <w:szCs w:val="24"/>
-        </w:rPr>
-      </w:pPr>
-    </w:p>
-    <w:p>
-      <w:pPr>
-        <w:ind w:right="4780"/>
-        <w:jc w:val="right"/>
-        <w:rPr>
-          <w:sz w:val="20"/>
-          <w:szCs w:val="20"/>
-        </w:rPr>
-      </w:pPr>
-      <w:proofErr w:type="spellStart"/>
+        <w:t>Database Systems 6</w:t>
+      </w:r>
+      <w:r>
+        <w:rPr>
+          <w:rFonts w:ascii="Verdana" w:eastAsia="Verdana" w:hAnsi="Verdana" w:cs="Verdana"/>
+          <w:sz w:val="12"/>
+          <w:szCs w:val="12"/>
+        </w:rPr>
+        <w:t>e</w:t>
+      </w:r>
       <w:r>
         <w:rPr>
           <w:rFonts w:ascii="Verdana" w:eastAsia="Verdana" w:hAnsi="Verdana" w:cs="Verdana"/>
           <w:sz w:val="19"/>
           <w:szCs w:val="19"/>
         </w:rPr>
-        <w:t>Database</w:t>
-      </w:r>
-      <w:proofErr w:type="spellEnd"/>
-      <w:r>
-        <w:rPr>
-          <w:rFonts w:ascii="Verdana" w:eastAsia="Verdana" w:hAnsi="Verdana" w:cs="Verdana"/>
-          <w:sz w:val="19"/>
-          <w:szCs w:val="19"/>
-        </w:rPr>
-        <w:t xml:space="preserve"> </w:t>
-      </w:r>
-      <w:proofErr w:type="spellStart"/>
-      <w:r>
-        <w:rPr>
-          <w:rFonts w:ascii="Verdana" w:eastAsia="Verdana" w:hAnsi="Verdana" w:cs="Verdana"/>
-          <w:sz w:val="19"/>
-          <w:szCs w:val="19"/>
-        </w:rPr>
-        <w:t>Systems</w:t>
-      </w:r>
-      <w:proofErr w:type="spellEnd"/>
-      <w:r>
-        <w:rPr>
-          <w:rFonts w:ascii="Verdana" w:eastAsia="Verdana" w:hAnsi="Verdana" w:cs="Verdana"/>
-          <w:sz w:val="19"/>
-          <w:szCs w:val="19"/>
-        </w:rPr>
-        <w:t xml:space="preserve"> 6</w:t>
-      </w:r>
-      <w:r>
-        <w:rPr>
-          <w:rFonts w:ascii="Verdana" w:eastAsia="Verdana" w:hAnsi="Verdana" w:cs="Verdana"/>
-          <w:sz w:val="12"/>
-          <w:szCs w:val="12"/>
-        </w:rPr>
-        <w:t>e</w:t>
-      </w:r>
-      <w:r>
-        <w:rPr>
-          <w:rFonts w:ascii="Verdana" w:eastAsia="Verdana" w:hAnsi="Verdana" w:cs="Verdana"/>
-          <w:sz w:val="19"/>
-          <w:szCs w:val="19"/>
-        </w:rPr>
-        <w:t xml:space="preserve"> de Connolly et </w:t>
-      </w:r>
-      <w:proofErr w:type="spellStart"/>
-      <w:r>
-        <w:rPr>
-          <w:rFonts w:ascii="Verdana" w:eastAsia="Verdana" w:hAnsi="Verdana" w:cs="Verdana"/>
-          <w:sz w:val="19"/>
-          <w:szCs w:val="19"/>
-        </w:rPr>
-        <w:t>Begg</w:t>
-      </w:r>
-      <w:proofErr w:type="spellEnd"/>
+        <w:t xml:space="preserve"> de Connolly et Begg</w:t>
+      </w:r>
     </w:p>
     <w:p>
       <w:pPr>
@@ -596,7 +536,6 @@
           <w:szCs w:val="20"/>
         </w:rPr>
       </w:pPr>
-      <w:proofErr w:type="gramStart"/>
       <w:r>
         <w:rPr>
           <w:rFonts w:ascii="Arial Narrow" w:eastAsia="Arial Narrow" w:hAnsi="Arial Narrow" w:cs="Arial Narrow"/>
@@ -605,18 +544,7 @@
           <w:sz w:val="16"/>
           <w:szCs w:val="16"/>
         </w:rPr>
-        <w:t>et</w:t>
-      </w:r>
-      <w:proofErr w:type="gramEnd"/>
-      <w:r>
-        <w:rPr>
-          <w:rFonts w:ascii="Arial Narrow" w:eastAsia="Arial Narrow" w:hAnsi="Arial Narrow" w:cs="Arial Narrow"/>
-          <w:b/>
-          <w:bCs/>
-          <w:sz w:val="16"/>
-          <w:szCs w:val="16"/>
-        </w:rPr>
-        <w:t xml:space="preserve"> de génie logiciel</w:t>
+        <w:t>et de génie logiciel</w:t>
       </w:r>
     </w:p>
     <w:p>
@@ -1080,27 +1008,7 @@
                 <w:szCs w:val="16"/>
                 <w:lang w:val="en-CA"/>
               </w:rPr>
-              <w:t xml:space="preserve">Connolly et </w:t>
-            </w:r>
-            <w:proofErr w:type="spellStart"/>
-            <w:r>
-              <w:rPr>
-                <w:rFonts w:ascii="Verdana" w:eastAsia="Verdana" w:hAnsi="Verdana" w:cs="Verdana"/>
-                <w:sz w:val="16"/>
-                <w:szCs w:val="16"/>
-                <w:lang w:val="en-CA"/>
-              </w:rPr>
-              <w:t>Begg</w:t>
-            </w:r>
-            <w:proofErr w:type="spellEnd"/>
-            <w:r>
-              <w:rPr>
-                <w:rFonts w:ascii="Verdana" w:eastAsia="Verdana" w:hAnsi="Verdana" w:cs="Verdana"/>
-                <w:sz w:val="16"/>
-                <w:szCs w:val="16"/>
-                <w:lang w:val="en-CA"/>
-              </w:rPr>
-              <w:t xml:space="preserve"> Database systems 6th</w:t>
+              <w:t>Connolly et Begg Database systems 6th</w:t>
             </w:r>
           </w:p>
         </w:tc>
@@ -1268,16 +1176,16 @@
       <w:pPr>
         <w:spacing w:line="337" w:lineRule="exact"/>
         <w:rPr>
-          <w:sz w:val="20"/>
-          <w:szCs w:val="20"/>
+          <w:sz w:val="34"/>
+          <w:szCs w:val="34"/>
         </w:rPr>
       </w:pPr>
       <w:bookmarkStart w:id="2" w:name="page3"/>
       <w:bookmarkEnd w:id="2"/>
       <w:r>
         <w:rPr>
-          <w:sz w:val="20"/>
-          <w:szCs w:val="20"/>
+          <w:sz w:val="34"/>
+          <w:szCs w:val="34"/>
         </w:rPr>
         <w:lastRenderedPageBreak/>
         <w:t>Pour améliorer les performances on veut :</w:t>
@@ -1307,10 +1215,26 @@
       <w:pPr>
         <w:spacing w:line="200" w:lineRule="exact"/>
         <w:rPr>
-          <w:sz w:val="20"/>
-          <w:szCs w:val="20"/>
-        </w:rPr>
-      </w:pPr>
+          <w:sz w:val="34"/>
+          <w:szCs w:val="34"/>
+        </w:rPr>
+      </w:pPr>
+    </w:p>
+    <w:p>
+      <w:pPr>
+        <w:spacing w:line="200" w:lineRule="exact"/>
+        <w:rPr>
+          <w:sz w:val="30"/>
+          <w:szCs w:val="30"/>
+        </w:rPr>
+      </w:pPr>
+      <w:r>
+        <w:rPr>
+          <w:sz w:val="30"/>
+          <w:szCs w:val="30"/>
+        </w:rPr>
+        <w:t>Pour ce faire nous devons :</w:t>
+      </w:r>
     </w:p>
     <w:p>
       <w:pPr>
@@ -1970,27 +1894,7 @@
                 <w:szCs w:val="16"/>
                 <w:lang w:val="en-CA"/>
               </w:rPr>
-              <w:t xml:space="preserve">Connolly et </w:t>
-            </w:r>
-            <w:proofErr w:type="spellStart"/>
-            <w:r>
-              <w:rPr>
-                <w:rFonts w:ascii="Verdana" w:eastAsia="Verdana" w:hAnsi="Verdana" w:cs="Verdana"/>
-                <w:sz w:val="16"/>
-                <w:szCs w:val="16"/>
-                <w:lang w:val="en-CA"/>
-              </w:rPr>
-              <w:t>Begg</w:t>
-            </w:r>
-            <w:proofErr w:type="spellEnd"/>
-            <w:r>
-              <w:rPr>
-                <w:rFonts w:ascii="Verdana" w:eastAsia="Verdana" w:hAnsi="Verdana" w:cs="Verdana"/>
-                <w:sz w:val="16"/>
-                <w:szCs w:val="16"/>
-                <w:lang w:val="en-CA"/>
-              </w:rPr>
-              <w:t xml:space="preserve"> Database systems 6th</w:t>
+              <w:t>Connolly et Begg Database systems 6th</w:t>
             </w:r>
           </w:p>
         </w:tc>
@@ -2565,25 +2469,7 @@
           <w:sz w:val="39"/>
           <w:szCs w:val="39"/>
         </w:rPr>
-        <w:t xml:space="preserve">Les mise à jour se réfère à : insert, update, </w:t>
-      </w:r>
-      <w:proofErr w:type="spellStart"/>
-      <w:r>
-        <w:rPr>
-          <w:rFonts w:ascii="Verdana" w:eastAsia="Verdana" w:hAnsi="Verdana" w:cs="Verdana"/>
-          <w:sz w:val="39"/>
-          <w:szCs w:val="39"/>
-        </w:rPr>
-        <w:t>delete</w:t>
-      </w:r>
-      <w:proofErr w:type="spellEnd"/>
-      <w:r>
-        <w:rPr>
-          <w:rFonts w:ascii="Verdana" w:eastAsia="Verdana" w:hAnsi="Verdana" w:cs="Verdana"/>
-          <w:sz w:val="39"/>
-          <w:szCs w:val="39"/>
-        </w:rPr>
-        <w:t>.</w:t>
+        <w:t>Les mise à jour se réfère à : insert, update, delete.</w:t>
       </w:r>
     </w:p>
     <w:p>
@@ -2811,27 +2697,7 @@
                 <w:szCs w:val="16"/>
                 <w:lang w:val="en-CA"/>
               </w:rPr>
-              <w:t xml:space="preserve">Connolly et </w:t>
-            </w:r>
-            <w:proofErr w:type="spellStart"/>
-            <w:r>
-              <w:rPr>
-                <w:rFonts w:ascii="Verdana" w:eastAsia="Verdana" w:hAnsi="Verdana" w:cs="Verdana"/>
-                <w:sz w:val="16"/>
-                <w:szCs w:val="16"/>
-                <w:lang w:val="en-CA"/>
-              </w:rPr>
-              <w:t>Begg</w:t>
-            </w:r>
-            <w:proofErr w:type="spellEnd"/>
-            <w:r>
-              <w:rPr>
-                <w:rFonts w:ascii="Verdana" w:eastAsia="Verdana" w:hAnsi="Verdana" w:cs="Verdana"/>
-                <w:sz w:val="16"/>
-                <w:szCs w:val="16"/>
-                <w:lang w:val="en-CA"/>
-              </w:rPr>
-              <w:t xml:space="preserve"> Database systems 6th</w:t>
+              <w:t>Connolly et Begg Database systems 6th</w:t>
             </w:r>
           </w:p>
         </w:tc>
@@ -3670,27 +3536,7 @@
                 <w:szCs w:val="16"/>
                 <w:lang w:val="en-CA"/>
               </w:rPr>
-              <w:t xml:space="preserve">Connolly et </w:t>
-            </w:r>
-            <w:proofErr w:type="spellStart"/>
-            <w:r>
-              <w:rPr>
-                <w:rFonts w:ascii="Verdana" w:eastAsia="Verdana" w:hAnsi="Verdana" w:cs="Verdana"/>
-                <w:sz w:val="16"/>
-                <w:szCs w:val="16"/>
-                <w:lang w:val="en-CA"/>
-              </w:rPr>
-              <w:t>Begg</w:t>
-            </w:r>
-            <w:proofErr w:type="spellEnd"/>
-            <w:r>
-              <w:rPr>
-                <w:rFonts w:ascii="Verdana" w:eastAsia="Verdana" w:hAnsi="Verdana" w:cs="Verdana"/>
-                <w:sz w:val="16"/>
-                <w:szCs w:val="16"/>
-                <w:lang w:val="en-CA"/>
-              </w:rPr>
-              <w:t xml:space="preserve"> Database systems 6th</w:t>
+              <w:t>Connolly et Begg Database systems 6th</w:t>
             </w:r>
           </w:p>
         </w:tc>
@@ -4361,27 +4207,7 @@
                 <w:szCs w:val="16"/>
                 <w:lang w:val="en-CA"/>
               </w:rPr>
-              <w:t xml:space="preserve">Connolly et </w:t>
-            </w:r>
-            <w:proofErr w:type="spellStart"/>
-            <w:r>
-              <w:rPr>
-                <w:rFonts w:ascii="Verdana" w:eastAsia="Verdana" w:hAnsi="Verdana" w:cs="Verdana"/>
-                <w:sz w:val="16"/>
-                <w:szCs w:val="16"/>
-                <w:lang w:val="en-CA"/>
-              </w:rPr>
-              <w:t>Begg</w:t>
-            </w:r>
-            <w:proofErr w:type="spellEnd"/>
-            <w:r>
-              <w:rPr>
-                <w:rFonts w:ascii="Verdana" w:eastAsia="Verdana" w:hAnsi="Verdana" w:cs="Verdana"/>
-                <w:sz w:val="16"/>
-                <w:szCs w:val="16"/>
-                <w:lang w:val="en-CA"/>
-              </w:rPr>
-              <w:t xml:space="preserve"> Database systems 6th</w:t>
+              <w:t>Connolly et Begg Database systems 6th</w:t>
             </w:r>
           </w:p>
         </w:tc>
@@ -4985,20 +4811,7 @@
                 <w:szCs w:val="18"/>
                 <w:vertAlign w:val="superscript"/>
               </w:rPr>
-              <w:t>NUM_</w:t>
-            </w:r>
-            <w:proofErr w:type="gramStart"/>
-            <w:r>
-              <w:rPr>
-                <w:rFonts w:ascii="Verdana" w:eastAsia="Verdana" w:hAnsi="Verdana" w:cs="Verdana"/>
-                <w:b/>
-                <w:bCs/>
-                <w:color w:val="FFFFFF"/>
-                <w:sz w:val="18"/>
-                <w:szCs w:val="18"/>
-                <w:vertAlign w:val="superscript"/>
-              </w:rPr>
-              <w:t>CLIENT</w:t>
+              <w:t>NUM_CLIENT</w:t>
             </w:r>
             <w:r>
               <w:rPr>
@@ -5009,19 +4822,7 @@
                 <w:sz w:val="11"/>
                 <w:szCs w:val="11"/>
               </w:rPr>
-              <w:t xml:space="preserve">  NUM</w:t>
-            </w:r>
-            <w:proofErr w:type="gramEnd"/>
-            <w:r>
-              <w:rPr>
-                <w:rFonts w:ascii="Verdana" w:eastAsia="Verdana" w:hAnsi="Verdana" w:cs="Verdana"/>
-                <w:b/>
-                <w:bCs/>
-                <w:color w:val="FFFFFF"/>
-                <w:sz w:val="11"/>
-                <w:szCs w:val="11"/>
-              </w:rPr>
-              <w:t>_PERS DATE_ENT</w:t>
+              <w:t xml:space="preserve">  NUM_PERS DATE_ENT</w:t>
             </w:r>
           </w:p>
         </w:tc>
@@ -5211,19 +5012,7 @@
                 <w:sz w:val="9"/>
                 <w:szCs w:val="9"/>
               </w:rPr>
-              <w:t>NUM_</w:t>
-            </w:r>
-            <w:proofErr w:type="gramStart"/>
-            <w:r>
-              <w:rPr>
-                <w:rFonts w:ascii="Verdana" w:eastAsia="Verdana" w:hAnsi="Verdana" w:cs="Verdana"/>
-                <w:b/>
-                <w:bCs/>
-                <w:color w:val="FFFFFF"/>
-                <w:sz w:val="9"/>
-                <w:szCs w:val="9"/>
-              </w:rPr>
-              <w:t xml:space="preserve">PROPRIETE  </w:t>
+              <w:t xml:space="preserve">NUM_PROPRIETE  </w:t>
             </w:r>
             <w:r>
               <w:rPr>
@@ -5234,9 +5023,24 @@
                 <w:sz w:val="11"/>
                 <w:szCs w:val="11"/>
               </w:rPr>
-              <w:t>ADR</w:t>
+              <w:t>ADR_PRO</w:t>
             </w:r>
-            <w:proofErr w:type="gramEnd"/>
+          </w:p>
+        </w:tc>
+        <w:tc>
+          <w:tcPr>
+            <w:tcW w:w="6140" w:type="dxa"/>
+            <w:gridSpan w:val="4"/>
+            <w:vAlign w:val="bottom"/>
+          </w:tcPr>
+          <w:p>
+            <w:pPr>
+              <w:ind w:left="280"/>
+              <w:rPr>
+                <w:sz w:val="20"/>
+                <w:szCs w:val="20"/>
+              </w:rPr>
+            </w:pPr>
             <w:r>
               <w:rPr>
                 <w:rFonts w:ascii="Verdana" w:eastAsia="Verdana" w:hAnsi="Verdana" w:cs="Verdana"/>
@@ -5246,19 +5050,66 @@
                 <w:sz w:val="11"/>
                 <w:szCs w:val="11"/>
               </w:rPr>
-              <w:t>_PRO</w:t>
+              <w:t>VILLE_PRO  CODE_POSTA TYPE_P NB_PIEC LOCAT NUM_PROPRI NUM_PER NUM_FILIALE</w:t>
             </w:r>
           </w:p>
         </w:tc>
-        <w:tc>
-          <w:tcPr>
-            <w:tcW w:w="6140" w:type="dxa"/>
-            <w:gridSpan w:val="4"/>
-            <w:vAlign w:val="bottom"/>
-          </w:tcPr>
-          <w:p>
-            <w:pPr>
-              <w:ind w:left="280"/>
+      </w:tr>
+      <w:tr>
+        <w:trPr>
+          <w:trHeight w:val="119"/>
+        </w:trPr>
+        <w:tc>
+          <w:tcPr>
+            <w:tcW w:w="640" w:type="dxa"/>
+            <w:vAlign w:val="bottom"/>
+          </w:tcPr>
+          <w:p>
+            <w:pPr>
+              <w:rPr>
+                <w:sz w:val="10"/>
+                <w:szCs w:val="10"/>
+              </w:rPr>
+            </w:pPr>
+          </w:p>
+        </w:tc>
+        <w:tc>
+          <w:tcPr>
+            <w:tcW w:w="3560" w:type="dxa"/>
+            <w:vAlign w:val="bottom"/>
+          </w:tcPr>
+          <w:p>
+            <w:pPr>
+              <w:rPr>
+                <w:sz w:val="10"/>
+                <w:szCs w:val="10"/>
+              </w:rPr>
+            </w:pPr>
+          </w:p>
+        </w:tc>
+        <w:tc>
+          <w:tcPr>
+            <w:tcW w:w="3940" w:type="dxa"/>
+            <w:vAlign w:val="bottom"/>
+          </w:tcPr>
+          <w:p>
+            <w:pPr>
+              <w:rPr>
+                <w:sz w:val="10"/>
+                <w:szCs w:val="10"/>
+              </w:rPr>
+            </w:pPr>
+          </w:p>
+        </w:tc>
+        <w:tc>
+          <w:tcPr>
+            <w:tcW w:w="1760" w:type="dxa"/>
+            <w:vAlign w:val="bottom"/>
+          </w:tcPr>
+          <w:p>
+            <w:pPr>
+              <w:spacing w:line="119" w:lineRule="exact"/>
+              <w:ind w:left="1100"/>
               <w:rPr>
                 <w:sz w:val="20"/>
                 <w:szCs w:val="20"/>
@@ -5273,9 +5124,24 @@
                 <w:sz w:val="11"/>
                 <w:szCs w:val="11"/>
               </w:rPr>
-              <w:t>VILLE_</w:t>
+              <w:t>L_PRO</w:t>
             </w:r>
-            <w:proofErr w:type="gramStart"/>
+          </w:p>
+        </w:tc>
+        <w:tc>
+          <w:tcPr>
+            <w:tcW w:w="600" w:type="dxa"/>
+            <w:vAlign w:val="bottom"/>
+          </w:tcPr>
+          <w:p>
+            <w:pPr>
+              <w:spacing w:line="119" w:lineRule="exact"/>
+              <w:ind w:left="240"/>
+              <w:rPr>
+                <w:sz w:val="20"/>
+                <w:szCs w:val="20"/>
+              </w:rPr>
+            </w:pPr>
             <w:r>
               <w:rPr>
                 <w:rFonts w:ascii="Verdana" w:eastAsia="Verdana" w:hAnsi="Verdana" w:cs="Verdana"/>
@@ -5285,9 +5151,24 @@
                 <w:sz w:val="11"/>
                 <w:szCs w:val="11"/>
               </w:rPr>
-              <w:t>PRO  CODE</w:t>
+              <w:t>RO</w:t>
             </w:r>
-            <w:proofErr w:type="gramEnd"/>
+          </w:p>
+        </w:tc>
+        <w:tc>
+          <w:tcPr>
+            <w:tcW w:w="1980" w:type="dxa"/>
+            <w:vAlign w:val="bottom"/>
+          </w:tcPr>
+          <w:p>
+            <w:pPr>
+              <w:spacing w:line="119" w:lineRule="exact"/>
+              <w:ind w:left="180"/>
+              <w:rPr>
+                <w:sz w:val="20"/>
+                <w:szCs w:val="20"/>
+              </w:rPr>
+            </w:pPr>
             <w:r>
               <w:rPr>
                 <w:rFonts w:ascii="Verdana" w:eastAsia="Verdana" w:hAnsi="Verdana" w:cs="Verdana"/>
@@ -5297,159 +5178,7 @@
                 <w:sz w:val="11"/>
                 <w:szCs w:val="11"/>
               </w:rPr>
-              <w:t>_POSTA TYPE_P NB_PIEC LOCAT NUM_PROPRI NUM_PER NUM_FILIALE</w:t>
-            </w:r>
-          </w:p>
-        </w:tc>
-      </w:tr>
-      <w:tr>
-        <w:trPr>
-          <w:trHeight w:val="119"/>
-        </w:trPr>
-        <w:tc>
-          <w:tcPr>
-            <w:tcW w:w="640" w:type="dxa"/>
-            <w:vAlign w:val="bottom"/>
-          </w:tcPr>
-          <w:p>
-            <w:pPr>
-              <w:rPr>
-                <w:sz w:val="10"/>
-                <w:szCs w:val="10"/>
-              </w:rPr>
-            </w:pPr>
-          </w:p>
-        </w:tc>
-        <w:tc>
-          <w:tcPr>
-            <w:tcW w:w="3560" w:type="dxa"/>
-            <w:vAlign w:val="bottom"/>
-          </w:tcPr>
-          <w:p>
-            <w:pPr>
-              <w:rPr>
-                <w:sz w:val="10"/>
-                <w:szCs w:val="10"/>
-              </w:rPr>
-            </w:pPr>
-          </w:p>
-        </w:tc>
-        <w:tc>
-          <w:tcPr>
-            <w:tcW w:w="3940" w:type="dxa"/>
-            <w:vAlign w:val="bottom"/>
-          </w:tcPr>
-          <w:p>
-            <w:pPr>
-              <w:rPr>
-                <w:sz w:val="10"/>
-                <w:szCs w:val="10"/>
-              </w:rPr>
-            </w:pPr>
-          </w:p>
-        </w:tc>
-        <w:tc>
-          <w:tcPr>
-            <w:tcW w:w="1760" w:type="dxa"/>
-            <w:vAlign w:val="bottom"/>
-          </w:tcPr>
-          <w:p>
-            <w:pPr>
-              <w:spacing w:line="119" w:lineRule="exact"/>
-              <w:ind w:left="1100"/>
-              <w:rPr>
-                <w:sz w:val="20"/>
-                <w:szCs w:val="20"/>
-              </w:rPr>
-            </w:pPr>
-            <w:r>
-              <w:rPr>
-                <w:rFonts w:ascii="Verdana" w:eastAsia="Verdana" w:hAnsi="Verdana" w:cs="Verdana"/>
-                <w:b/>
-                <w:bCs/>
-                <w:color w:val="FFFFFF"/>
-                <w:sz w:val="11"/>
-                <w:szCs w:val="11"/>
-              </w:rPr>
-              <w:t>L_PRO</w:t>
-            </w:r>
-          </w:p>
-        </w:tc>
-        <w:tc>
-          <w:tcPr>
-            <w:tcW w:w="600" w:type="dxa"/>
-            <w:vAlign w:val="bottom"/>
-          </w:tcPr>
-          <w:p>
-            <w:pPr>
-              <w:spacing w:line="119" w:lineRule="exact"/>
-              <w:ind w:left="240"/>
-              <w:rPr>
-                <w:sz w:val="20"/>
-                <w:szCs w:val="20"/>
-              </w:rPr>
-            </w:pPr>
-            <w:r>
-              <w:rPr>
-                <w:rFonts w:ascii="Verdana" w:eastAsia="Verdana" w:hAnsi="Verdana" w:cs="Verdana"/>
-                <w:b/>
-                <w:bCs/>
-                <w:color w:val="FFFFFF"/>
-                <w:sz w:val="11"/>
-                <w:szCs w:val="11"/>
-              </w:rPr>
-              <w:t>RO</w:t>
-            </w:r>
-          </w:p>
-        </w:tc>
-        <w:tc>
-          <w:tcPr>
-            <w:tcW w:w="1980" w:type="dxa"/>
-            <w:vAlign w:val="bottom"/>
-          </w:tcPr>
-          <w:p>
-            <w:pPr>
-              <w:spacing w:line="119" w:lineRule="exact"/>
-              <w:ind w:left="180"/>
-              <w:rPr>
-                <w:sz w:val="20"/>
-                <w:szCs w:val="20"/>
-              </w:rPr>
-            </w:pPr>
-            <w:r>
-              <w:rPr>
-                <w:rFonts w:ascii="Verdana" w:eastAsia="Verdana" w:hAnsi="Verdana" w:cs="Verdana"/>
-                <w:b/>
-                <w:bCs/>
-                <w:color w:val="FFFFFF"/>
-                <w:sz w:val="11"/>
-                <w:szCs w:val="11"/>
-              </w:rPr>
-              <w:t>ES_</w:t>
-            </w:r>
-            <w:proofErr w:type="gramStart"/>
-            <w:r>
-              <w:rPr>
-                <w:rFonts w:ascii="Verdana" w:eastAsia="Verdana" w:hAnsi="Verdana" w:cs="Verdana"/>
-                <w:b/>
-                <w:bCs/>
-                <w:color w:val="FFFFFF"/>
-                <w:sz w:val="11"/>
-                <w:szCs w:val="11"/>
-              </w:rPr>
-              <w:t>PRO  ION</w:t>
-            </w:r>
-            <w:proofErr w:type="gramEnd"/>
-            <w:r>
-              <w:rPr>
-                <w:rFonts w:ascii="Verdana" w:eastAsia="Verdana" w:hAnsi="Verdana" w:cs="Verdana"/>
-                <w:b/>
-                <w:bCs/>
-                <w:color w:val="FFFFFF"/>
-                <w:sz w:val="11"/>
-                <w:szCs w:val="11"/>
-              </w:rPr>
-              <w:t>_P ETAIRE</w:t>
+              <w:t>ES_PRO  ION_P ETAIRE</w:t>
             </w:r>
           </w:p>
         </w:tc>
@@ -6002,21 +5731,7 @@
                 <w:szCs w:val="18"/>
                 <w:vertAlign w:val="superscript"/>
               </w:rPr>
-              <w:t>NUM_</w:t>
-            </w:r>
-            <w:proofErr w:type="gramStart"/>
-            <w:r>
-              <w:rPr>
-                <w:rFonts w:ascii="Verdana" w:eastAsia="Verdana" w:hAnsi="Verdana" w:cs="Verdana"/>
-                <w:b/>
-                <w:bCs/>
-                <w:color w:val="FFFFFF"/>
-                <w:w w:val="99"/>
-                <w:sz w:val="18"/>
-                <w:szCs w:val="18"/>
-                <w:vertAlign w:val="superscript"/>
-              </w:rPr>
-              <w:t>CLIENT</w:t>
+              <w:t>NUM_CLIENT</w:t>
             </w:r>
             <w:r>
               <w:rPr>
@@ -6028,20 +5743,7 @@
                 <w:sz w:val="11"/>
                 <w:szCs w:val="11"/>
               </w:rPr>
-              <w:t xml:space="preserve">  NUM</w:t>
-            </w:r>
-            <w:proofErr w:type="gramEnd"/>
-            <w:r>
-              <w:rPr>
-                <w:rFonts w:ascii="Verdana" w:eastAsia="Verdana" w:hAnsi="Verdana" w:cs="Verdana"/>
-                <w:b/>
-                <w:bCs/>
-                <w:color w:val="FFFFFF"/>
-                <w:w w:val="99"/>
-                <w:sz w:val="11"/>
-                <w:szCs w:val="11"/>
-              </w:rPr>
-              <w:t>_PROPRIE DATE_VIS</w:t>
+              <w:t xml:space="preserve">  NUM_PROPRIE DATE_VIS</w:t>
             </w:r>
           </w:p>
         </w:tc>
@@ -6259,33 +5961,7 @@
                 <w:sz w:val="11"/>
                 <w:szCs w:val="11"/>
               </w:rPr>
-              <w:t xml:space="preserve">PREFERENCE_ </w:t>
-            </w:r>
-            <w:proofErr w:type="spellStart"/>
-            <w:r>
-              <w:rPr>
-                <w:rFonts w:ascii="Verdana" w:eastAsia="Verdana" w:hAnsi="Verdana" w:cs="Verdana"/>
-                <w:b/>
-                <w:bCs/>
-                <w:color w:val="FFFFFF"/>
-                <w:w w:val="99"/>
-                <w:sz w:val="11"/>
-                <w:szCs w:val="11"/>
-              </w:rPr>
-              <w:t>PREFERENCE</w:t>
-            </w:r>
-            <w:proofErr w:type="spellEnd"/>
-            <w:r>
-              <w:rPr>
-                <w:rFonts w:ascii="Verdana" w:eastAsia="Verdana" w:hAnsi="Verdana" w:cs="Verdana"/>
-                <w:b/>
-                <w:bCs/>
-                <w:color w:val="FFFFFF"/>
-                <w:w w:val="99"/>
-                <w:sz w:val="11"/>
-                <w:szCs w:val="11"/>
-              </w:rPr>
-              <w:t>_ COURRIEL_CLI</w:t>
+              <w:t>PREFERENCE_ PREFERENCE_ COURRIEL_CLI</w:t>
             </w:r>
           </w:p>
         </w:tc>
@@ -6721,27 +6397,7 @@
                 <w:szCs w:val="16"/>
                 <w:lang w:val="en-CA"/>
               </w:rPr>
-              <w:t xml:space="preserve">Connolly et </w:t>
-            </w:r>
-            <w:proofErr w:type="spellStart"/>
-            <w:r>
-              <w:rPr>
-                <w:rFonts w:ascii="Verdana" w:eastAsia="Verdana" w:hAnsi="Verdana" w:cs="Verdana"/>
-                <w:sz w:val="16"/>
-                <w:szCs w:val="16"/>
-                <w:lang w:val="en-CA"/>
-              </w:rPr>
-              <w:t>Begg</w:t>
-            </w:r>
-            <w:proofErr w:type="spellEnd"/>
-            <w:r>
-              <w:rPr>
-                <w:rFonts w:ascii="Verdana" w:eastAsia="Verdana" w:hAnsi="Verdana" w:cs="Verdana"/>
-                <w:sz w:val="16"/>
-                <w:szCs w:val="16"/>
-                <w:lang w:val="en-CA"/>
-              </w:rPr>
-              <w:t xml:space="preserve"> Database systems 6th</w:t>
+              <w:t>Connolly et Begg Database systems 6th</w:t>
             </w:r>
           </w:p>
         </w:tc>
@@ -7034,6 +6690,7 @@
         </w:rPr>
         <w:t xml:space="preserve">7.1 </w:t>
       </w:r>
+      <w:bookmarkStart w:id="8" w:name="_Hlk12873098"/>
       <w:r>
         <w:rPr>
           <w:rFonts w:ascii="Verdana" w:eastAsia="Verdana" w:hAnsi="Verdana" w:cs="Verdana"/>
@@ -7067,6 +6724,7 @@
         </w:rPr>
         <w:t>_1:1_(max)_</w:t>
       </w:r>
+      <w:bookmarkEnd w:id="8"/>
     </w:p>
     <w:p>
       <w:pPr>
@@ -7157,6 +6815,42 @@
         <w:rPr>
           <w:sz w:val="20"/>
           <w:szCs w:val="20"/>
+        </w:rPr>
+      </w:pPr>
+      <w:r>
+        <w:rPr>
+          <w:rFonts w:ascii="Verdana" w:eastAsia="Verdana" w:hAnsi="Verdana" w:cs="Verdana"/>
+          <w:sz w:val="13"/>
+          <w:szCs w:val="13"/>
+        </w:rPr>
+        <w:t>PRENOM_CLI</w:t>
+      </w:r>
+    </w:p>
+    <w:p>
+      <w:pPr>
+        <w:spacing w:line="233" w:lineRule="auto"/>
+        <w:ind w:left="6120"/>
+        <w:rPr>
+          <w:sz w:val="20"/>
+          <w:szCs w:val="20"/>
+        </w:rPr>
+      </w:pPr>
+      <w:r>
+        <w:rPr>
+          <w:rFonts w:ascii="Verdana" w:eastAsia="Verdana" w:hAnsi="Verdana" w:cs="Verdana"/>
+          <w:sz w:val="13"/>
+          <w:szCs w:val="13"/>
+        </w:rPr>
+        <w:t>NOM_CLI</w:t>
+      </w:r>
+    </w:p>
+    <w:p>
+      <w:pPr>
+        <w:spacing w:line="233" w:lineRule="auto"/>
+        <w:ind w:left="6120"/>
+        <w:rPr>
+          <w:sz w:val="20"/>
+          <w:szCs w:val="20"/>
           <w:lang w:val="en-CA"/>
         </w:rPr>
       </w:pPr>
@@ -7167,7 +6861,7 @@
           <w:szCs w:val="13"/>
           <w:lang w:val="en-CA"/>
         </w:rPr>
-        <w:t>PRENOM_CLI</w:t>
+        <w:t>TELEPHONE_CLI</w:t>
       </w:r>
     </w:p>
     <w:p>
@@ -7187,7 +6881,7 @@
           <w:szCs w:val="13"/>
           <w:lang w:val="en-CA"/>
         </w:rPr>
-        <w:t>NOM_CLI</w:t>
+        <w:t>PREF_TYPE_PRO_CLI</w:t>
       </w:r>
     </w:p>
     <w:p>
@@ -7207,12 +6901,11 @@
           <w:szCs w:val="13"/>
           <w:lang w:val="en-CA"/>
         </w:rPr>
-        <w:t>TELEPHONE_CLI</w:t>
-      </w:r>
-    </w:p>
-    <w:p>
-      <w:pPr>
-        <w:spacing w:line="233" w:lineRule="auto"/>
+        <w:t>PREF_LOCATION_PRO_CLI</w:t>
+      </w:r>
+    </w:p>
+    <w:p>
+      <w:pPr>
         <w:ind w:left="6120"/>
         <w:rPr>
           <w:sz w:val="20"/>
@@ -7226,43 +6919,6 @@
           <w:sz w:val="13"/>
           <w:szCs w:val="13"/>
           <w:lang w:val="en-CA"/>
-        </w:rPr>
-        <w:t>PREF_TYPE_PRO_CLI</w:t>
-      </w:r>
-    </w:p>
-    <w:p>
-      <w:pPr>
-        <w:spacing w:line="233" w:lineRule="auto"/>
-        <w:ind w:left="6120"/>
-        <w:rPr>
-          <w:sz w:val="20"/>
-          <w:szCs w:val="20"/>
-          <w:lang w:val="en-CA"/>
-        </w:rPr>
-      </w:pPr>
-      <w:r>
-        <w:rPr>
-          <w:rFonts w:ascii="Verdana" w:eastAsia="Verdana" w:hAnsi="Verdana" w:cs="Verdana"/>
-          <w:sz w:val="13"/>
-          <w:szCs w:val="13"/>
-          <w:lang w:val="en-CA"/>
-        </w:rPr>
-        <w:t>PREF_LOCATION_PRO_CLI</w:t>
-      </w:r>
-    </w:p>
-    <w:p>
-      <w:pPr>
-        <w:ind w:left="6120"/>
-        <w:rPr>
-          <w:sz w:val="20"/>
-          <w:szCs w:val="20"/>
-        </w:rPr>
-      </w:pPr>
-      <w:r>
-        <w:rPr>
-          <w:rFonts w:ascii="Verdana" w:eastAsia="Verdana" w:hAnsi="Verdana" w:cs="Verdana"/>
-          <w:sz w:val="13"/>
-          <w:szCs w:val="13"/>
         </w:rPr>
         <w:t>COURRIEL_CLI</w:t>
       </w:r>
@@ -7759,27 +7415,7 @@
                 <w:szCs w:val="16"/>
                 <w:lang w:val="en-CA"/>
               </w:rPr>
-              <w:t xml:space="preserve">Connolly et </w:t>
-            </w:r>
-            <w:proofErr w:type="spellStart"/>
-            <w:r>
-              <w:rPr>
-                <w:rFonts w:ascii="Verdana" w:eastAsia="Verdana" w:hAnsi="Verdana" w:cs="Verdana"/>
-                <w:sz w:val="16"/>
-                <w:szCs w:val="16"/>
-                <w:lang w:val="en-CA"/>
-              </w:rPr>
-              <w:t>Begg</w:t>
-            </w:r>
-            <w:proofErr w:type="spellEnd"/>
-            <w:r>
-              <w:rPr>
-                <w:rFonts w:ascii="Verdana" w:eastAsia="Verdana" w:hAnsi="Verdana" w:cs="Verdana"/>
-                <w:sz w:val="16"/>
-                <w:szCs w:val="16"/>
-                <w:lang w:val="en-CA"/>
-              </w:rPr>
-              <w:t xml:space="preserve"> Database systems 6th</w:t>
+              <w:t>Connolly et Begg Database systems 6th</w:t>
             </w:r>
           </w:p>
         </w:tc>
@@ -7954,8 +7590,8 @@
           <w:szCs w:val="32"/>
         </w:rPr>
       </w:pPr>
-      <w:bookmarkStart w:id="8" w:name="page9"/>
-      <w:bookmarkEnd w:id="8"/>
+      <w:bookmarkStart w:id="9" w:name="page9"/>
+      <w:bookmarkEnd w:id="9"/>
       <w:r>
         <w:rPr>
           <w:rFonts w:ascii="Verdana" w:eastAsia="Verdana" w:hAnsi="Verdana" w:cs="Verdana"/>
@@ -8063,7 +7699,19 @@
           <w:sz w:val="32"/>
           <w:szCs w:val="32"/>
         </w:rPr>
-        <w:t xml:space="preserve">7.2.1 Dupliquer les attributs </w:t>
+        <w:t xml:space="preserve">7.2.1 </w:t>
+      </w:r>
+      <w:bookmarkStart w:id="10" w:name="_Hlk12873297"/>
+      <w:r>
+        <w:rPr>
+          <w:rFonts w:ascii="Verdana" w:eastAsia="Verdana" w:hAnsi="Verdana" w:cs="Verdana"/>
+          <w:b/>
+          <w:bCs/>
+          <w:color w:val="CC0000"/>
+          <w:sz w:val="32"/>
+          <w:szCs w:val="32"/>
+        </w:rPr>
+        <w:t xml:space="preserve">Dupliquer les attributs </w:t>
       </w:r>
       <w:r>
         <w:rPr>
@@ -8085,33 +7733,10 @@
           <w:sz w:val="32"/>
           <w:szCs w:val="32"/>
         </w:rPr>
-        <w:t xml:space="preserve"> dans une association </w:t>
-      </w:r>
-      <w:proofErr w:type="gramStart"/>
-      <w:r>
-        <w:rPr>
-          <w:rFonts w:ascii="Verdana" w:eastAsia="Verdana" w:hAnsi="Verdana" w:cs="Verdana"/>
-          <w:b/>
-          <w:bCs/>
-          <w:color w:val="CC0000"/>
-          <w:sz w:val="32"/>
-          <w:szCs w:val="32"/>
-        </w:rPr>
-        <w:t>1:*</w:t>
-      </w:r>
-      <w:proofErr w:type="gramEnd"/>
-      <w:r>
-        <w:rPr>
-          <w:rFonts w:ascii="Verdana" w:eastAsia="Verdana" w:hAnsi="Verdana" w:cs="Verdana"/>
-          <w:b/>
-          <w:bCs/>
-          <w:color w:val="CC0000"/>
-          <w:sz w:val="32"/>
-          <w:szCs w:val="32"/>
-        </w:rPr>
-        <w:t xml:space="preserve"> pour réduire les jointures</w:t>
-      </w:r>
-    </w:p>
+        <w:t xml:space="preserve"> dans une association 1:* pour réduire les jointures</w:t>
+      </w:r>
+    </w:p>
+    <w:bookmarkEnd w:id="10"/>
     <w:p>
       <w:pPr>
         <w:spacing w:line="200" w:lineRule="exact"/>
@@ -8353,19 +7978,7 @@
                 <w:sz w:val="9"/>
                 <w:szCs w:val="9"/>
               </w:rPr>
-              <w:t>NUM_</w:t>
-            </w:r>
-            <w:proofErr w:type="gramStart"/>
-            <w:r>
-              <w:rPr>
-                <w:rFonts w:ascii="Verdana" w:eastAsia="Verdana" w:hAnsi="Verdana" w:cs="Verdana"/>
-                <w:b/>
-                <w:bCs/>
-                <w:color w:val="FFFFFF"/>
-                <w:sz w:val="9"/>
-                <w:szCs w:val="9"/>
-              </w:rPr>
-              <w:t xml:space="preserve">PROPRIETE  </w:t>
+              <w:t xml:space="preserve">NUM_PROPRIETE  </w:t>
             </w:r>
             <w:r>
               <w:rPr>
@@ -8376,9 +7989,24 @@
                 <w:sz w:val="11"/>
                 <w:szCs w:val="11"/>
               </w:rPr>
-              <w:t>ADR</w:t>
+              <w:t>ADR_PRO</w:t>
             </w:r>
-            <w:proofErr w:type="gramEnd"/>
+          </w:p>
+        </w:tc>
+        <w:tc>
+          <w:tcPr>
+            <w:tcW w:w="3000" w:type="dxa"/>
+            <w:gridSpan w:val="3"/>
+            <w:vAlign w:val="bottom"/>
+          </w:tcPr>
+          <w:p>
+            <w:pPr>
+              <w:ind w:left="220"/>
+              <w:rPr>
+                <w:sz w:val="20"/>
+                <w:szCs w:val="20"/>
+              </w:rPr>
+            </w:pPr>
             <w:r>
               <w:rPr>
                 <w:rFonts w:ascii="Verdana" w:eastAsia="Verdana" w:hAnsi="Verdana" w:cs="Verdana"/>
@@ -8388,19 +8016,19 @@
                 <w:sz w:val="11"/>
                 <w:szCs w:val="11"/>
               </w:rPr>
-              <w:t>_PRO</w:t>
+              <w:t>VILLE_PRO  CODE_POST TYPE_P NB_PIEC</w:t>
             </w:r>
           </w:p>
         </w:tc>
         <w:tc>
           <w:tcPr>
-            <w:tcW w:w="3000" w:type="dxa"/>
-            <w:gridSpan w:val="3"/>
-            <w:vAlign w:val="bottom"/>
-          </w:tcPr>
-          <w:p>
-            <w:pPr>
-              <w:ind w:left="220"/>
+            <w:tcW w:w="3500" w:type="dxa"/>
+            <w:gridSpan w:val="2"/>
+            <w:vAlign w:val="bottom"/>
+          </w:tcPr>
+          <w:p>
+            <w:pPr>
+              <w:ind w:left="20"/>
               <w:rPr>
                 <w:sz w:val="20"/>
                 <w:szCs w:val="20"/>
@@ -8415,9 +8043,42 @@
                 <w:sz w:val="11"/>
                 <w:szCs w:val="11"/>
               </w:rPr>
-              <w:t>VILLE_</w:t>
+              <w:t>LOCAT NUM_PROPR NOM_PROPNUM_PER NUM_FILIAL</w:t>
             </w:r>
-            <w:proofErr w:type="gramStart"/>
+          </w:p>
+        </w:tc>
+      </w:tr>
+      <w:tr>
+        <w:trPr>
+          <w:trHeight w:val="133"/>
+        </w:trPr>
+        <w:tc>
+          <w:tcPr>
+            <w:tcW w:w="1880" w:type="dxa"/>
+            <w:vAlign w:val="bottom"/>
+          </w:tcPr>
+          <w:p>
+            <w:pPr>
+              <w:rPr>
+                <w:sz w:val="11"/>
+                <w:szCs w:val="11"/>
+              </w:rPr>
+            </w:pPr>
+          </w:p>
+        </w:tc>
+        <w:tc>
+          <w:tcPr>
+            <w:tcW w:w="1700" w:type="dxa"/>
+            <w:vAlign w:val="bottom"/>
+          </w:tcPr>
+          <w:p>
+            <w:pPr>
+              <w:ind w:left="1040"/>
+              <w:rPr>
+                <w:sz w:val="20"/>
+                <w:szCs w:val="20"/>
+              </w:rPr>
+            </w:pPr>
             <w:r>
               <w:rPr>
                 <w:rFonts w:ascii="Verdana" w:eastAsia="Verdana" w:hAnsi="Verdana" w:cs="Verdana"/>
@@ -8427,9 +8088,23 @@
                 <w:sz w:val="11"/>
                 <w:szCs w:val="11"/>
               </w:rPr>
-              <w:t>PRO  CODE</w:t>
+              <w:t>AL_PRO</w:t>
             </w:r>
-            <w:proofErr w:type="gramEnd"/>
+          </w:p>
+        </w:tc>
+        <w:tc>
+          <w:tcPr>
+            <w:tcW w:w="520" w:type="dxa"/>
+            <w:vAlign w:val="bottom"/>
+          </w:tcPr>
+          <w:p>
+            <w:pPr>
+              <w:ind w:left="140"/>
+              <w:rPr>
+                <w:sz w:val="20"/>
+                <w:szCs w:val="20"/>
+              </w:rPr>
+            </w:pPr>
             <w:r>
               <w:rPr>
                 <w:rFonts w:ascii="Verdana" w:eastAsia="Verdana" w:hAnsi="Verdana" w:cs="Verdana"/>
@@ -8439,19 +8114,18 @@
                 <w:sz w:val="11"/>
                 <w:szCs w:val="11"/>
               </w:rPr>
-              <w:t>_POST TYPE_P NB_PIEC</w:t>
+              <w:t>RO</w:t>
             </w:r>
           </w:p>
         </w:tc>
         <w:tc>
           <w:tcPr>
-            <w:tcW w:w="3500" w:type="dxa"/>
-            <w:gridSpan w:val="2"/>
-            <w:vAlign w:val="bottom"/>
-          </w:tcPr>
-          <w:p>
-            <w:pPr>
-              <w:ind w:left="20"/>
+            <w:tcW w:w="780" w:type="dxa"/>
+            <w:vAlign w:val="bottom"/>
+          </w:tcPr>
+          <w:p>
+            <w:pPr>
+              <w:ind w:left="180"/>
               <w:rPr>
                 <w:sz w:val="20"/>
                 <w:szCs w:val="20"/>
@@ -8466,37 +8140,18 @@
                 <w:sz w:val="11"/>
                 <w:szCs w:val="11"/>
               </w:rPr>
-              <w:t>LOCAT NUM_PROPR NOM_PROPNUM_PER NUM_FILIAL</w:t>
+              <w:t>ES_PRO</w:t>
             </w:r>
           </w:p>
         </w:tc>
-      </w:tr>
-      <w:tr>
-        <w:trPr>
-          <w:trHeight w:val="133"/>
-        </w:trPr>
-        <w:tc>
-          <w:tcPr>
-            <w:tcW w:w="1880" w:type="dxa"/>
-            <w:vAlign w:val="bottom"/>
-          </w:tcPr>
-          <w:p>
-            <w:pPr>
-              <w:rPr>
-                <w:sz w:val="11"/>
-                <w:szCs w:val="11"/>
-              </w:rPr>
-            </w:pPr>
-          </w:p>
-        </w:tc>
-        <w:tc>
-          <w:tcPr>
-            <w:tcW w:w="1700" w:type="dxa"/>
-            <w:vAlign w:val="bottom"/>
-          </w:tcPr>
-          <w:p>
-            <w:pPr>
-              <w:ind w:left="1040"/>
+        <w:tc>
+          <w:tcPr>
+            <w:tcW w:w="1140" w:type="dxa"/>
+            <w:vAlign w:val="bottom"/>
+          </w:tcPr>
+          <w:p>
+            <w:pPr>
+              <w:ind w:left="20"/>
               <w:rPr>
                 <w:sz w:val="20"/>
                 <w:szCs w:val="20"/>
@@ -8511,18 +8166,18 @@
                 <w:sz w:val="11"/>
                 <w:szCs w:val="11"/>
               </w:rPr>
-              <w:t>AL_PRO</w:t>
+              <w:t>ION_P IETAIRE</w:t>
             </w:r>
           </w:p>
         </w:tc>
         <w:tc>
           <w:tcPr>
-            <w:tcW w:w="520" w:type="dxa"/>
-            <w:vAlign w:val="bottom"/>
-          </w:tcPr>
-          <w:p>
-            <w:pPr>
-              <w:ind w:left="140"/>
+            <w:tcW w:w="2360" w:type="dxa"/>
+            <w:vAlign w:val="bottom"/>
+          </w:tcPr>
+          <w:p>
+            <w:pPr>
+              <w:ind w:left="160"/>
               <w:rPr>
                 <w:sz w:val="20"/>
                 <w:szCs w:val="20"/>
@@ -8537,98 +8192,7 @@
                 <w:sz w:val="11"/>
                 <w:szCs w:val="11"/>
               </w:rPr>
-              <w:t>RO</w:t>
-            </w:r>
-          </w:p>
-        </w:tc>
-        <w:tc>
-          <w:tcPr>
-            <w:tcW w:w="780" w:type="dxa"/>
-            <w:vAlign w:val="bottom"/>
-          </w:tcPr>
-          <w:p>
-            <w:pPr>
-              <w:ind w:left="180"/>
-              <w:rPr>
-                <w:sz w:val="20"/>
-                <w:szCs w:val="20"/>
-              </w:rPr>
-            </w:pPr>
-            <w:r>
-              <w:rPr>
-                <w:rFonts w:ascii="Verdana" w:eastAsia="Verdana" w:hAnsi="Verdana" w:cs="Verdana"/>
-                <w:b/>
-                <w:bCs/>
-                <w:color w:val="FFFFFF"/>
-                <w:sz w:val="11"/>
-                <w:szCs w:val="11"/>
-              </w:rPr>
-              <w:t>ES_PRO</w:t>
-            </w:r>
-          </w:p>
-        </w:tc>
-        <w:tc>
-          <w:tcPr>
-            <w:tcW w:w="1140" w:type="dxa"/>
-            <w:vAlign w:val="bottom"/>
-          </w:tcPr>
-          <w:p>
-            <w:pPr>
-              <w:ind w:left="20"/>
-              <w:rPr>
-                <w:sz w:val="20"/>
-                <w:szCs w:val="20"/>
-              </w:rPr>
-            </w:pPr>
-            <w:r>
-              <w:rPr>
-                <w:rFonts w:ascii="Verdana" w:eastAsia="Verdana" w:hAnsi="Verdana" w:cs="Verdana"/>
-                <w:b/>
-                <w:bCs/>
-                <w:color w:val="FFFFFF"/>
-                <w:sz w:val="11"/>
-                <w:szCs w:val="11"/>
-              </w:rPr>
-              <w:t>ION_P IETAIRE</w:t>
-            </w:r>
-          </w:p>
-        </w:tc>
-        <w:tc>
-          <w:tcPr>
-            <w:tcW w:w="2360" w:type="dxa"/>
-            <w:vAlign w:val="bottom"/>
-          </w:tcPr>
-          <w:p>
-            <w:pPr>
-              <w:ind w:left="160"/>
-              <w:rPr>
-                <w:sz w:val="20"/>
-                <w:szCs w:val="20"/>
-              </w:rPr>
-            </w:pPr>
-            <w:proofErr w:type="gramStart"/>
-            <w:r>
-              <w:rPr>
-                <w:rFonts w:ascii="Verdana" w:eastAsia="Verdana" w:hAnsi="Verdana" w:cs="Verdana"/>
-                <w:b/>
-                <w:bCs/>
-                <w:color w:val="FFFFFF"/>
-                <w:sz w:val="11"/>
-                <w:szCs w:val="11"/>
-              </w:rPr>
-              <w:t>RIETAIRE  SONNEL</w:t>
-            </w:r>
-            <w:proofErr w:type="gramEnd"/>
-            <w:r>
-              <w:rPr>
-                <w:rFonts w:ascii="Verdana" w:eastAsia="Verdana" w:hAnsi="Verdana" w:cs="Verdana"/>
-                <w:b/>
-                <w:bCs/>
-                <w:color w:val="FFFFFF"/>
-                <w:sz w:val="11"/>
-                <w:szCs w:val="11"/>
-              </w:rPr>
-              <w:t xml:space="preserve">   E</w:t>
+              <w:t>RIETAIRE  SONNEL   E</w:t>
             </w:r>
           </w:p>
         </w:tc>
@@ -8878,27 +8442,7 @@
                 <w:szCs w:val="16"/>
                 <w:lang w:val="en-CA"/>
               </w:rPr>
-              <w:t xml:space="preserve">Connolly et </w:t>
-            </w:r>
-            <w:proofErr w:type="spellStart"/>
-            <w:r>
-              <w:rPr>
-                <w:rFonts w:ascii="Verdana" w:eastAsia="Verdana" w:hAnsi="Verdana" w:cs="Verdana"/>
-                <w:sz w:val="16"/>
-                <w:szCs w:val="16"/>
-                <w:lang w:val="en-CA"/>
-              </w:rPr>
-              <w:t>Begg</w:t>
-            </w:r>
-            <w:proofErr w:type="spellEnd"/>
-            <w:r>
-              <w:rPr>
-                <w:rFonts w:ascii="Verdana" w:eastAsia="Verdana" w:hAnsi="Verdana" w:cs="Verdana"/>
-                <w:sz w:val="16"/>
-                <w:szCs w:val="16"/>
-                <w:lang w:val="en-CA"/>
-              </w:rPr>
-              <w:t xml:space="preserve"> Database systems 6th</w:t>
+              <w:t>Connolly et Begg Database systems 6th</w:t>
             </w:r>
           </w:p>
         </w:tc>
@@ -9070,8 +8614,8 @@
           <w:szCs w:val="20"/>
         </w:rPr>
       </w:pPr>
-      <w:bookmarkStart w:id="9" w:name="page10"/>
-      <w:bookmarkEnd w:id="9"/>
+      <w:bookmarkStart w:id="11" w:name="page10"/>
+      <w:bookmarkEnd w:id="11"/>
       <w:r>
         <w:rPr>
           <w:noProof/>
@@ -9138,6 +8682,7 @@
           </wp:anchor>
         </w:drawing>
       </w:r>
+      <w:bookmarkStart w:id="12" w:name="_Hlk12873488"/>
       <w:r>
         <w:rPr>
           <w:sz w:val="20"/>
@@ -9150,23 +8695,7 @@
           <w:sz w:val="20"/>
           <w:szCs w:val="20"/>
         </w:rPr>
-        <w:t xml:space="preserve"> changent jamais dans le temps </w:t>
-      </w:r>
-      <w:proofErr w:type="gramStart"/>
-      <w:r>
-        <w:rPr>
-          <w:sz w:val="20"/>
-          <w:szCs w:val="20"/>
-        </w:rPr>
-        <w:t>elle sont</w:t>
-      </w:r>
-      <w:proofErr w:type="gramEnd"/>
-      <w:r>
-        <w:rPr>
-          <w:sz w:val="20"/>
-          <w:szCs w:val="20"/>
-        </w:rPr>
-        <w:t xml:space="preserve"> prédéfinies. Ex : </w:t>
+        <w:t xml:space="preserve"> changent jamais dans le temps elle sont prédéfinies. Ex : </w:t>
       </w:r>
       <w:r>
         <w:rPr>
@@ -9187,7 +8716,15 @@
           <w:sz w:val="20"/>
           <w:szCs w:val="20"/>
         </w:rPr>
-        <w:t xml:space="preserve"> numéros.</w:t>
+        <w:t xml:space="preserve"> numéros</w:t>
+      </w:r>
+      <w:bookmarkEnd w:id="12"/>
+      <w:r>
+        <w:rPr>
+          <w:sz w:val="20"/>
+          <w:szCs w:val="20"/>
+        </w:rPr>
+        <w:t>.</w:t>
       </w:r>
     </w:p>
     <w:p>
@@ -9247,7 +8784,19 @@
           <w:sz w:val="32"/>
           <w:szCs w:val="32"/>
         </w:rPr>
-        <w:t xml:space="preserve">7.2.2 Dupliquer les attributs </w:t>
+        <w:t xml:space="preserve">7.2.2 </w:t>
+      </w:r>
+      <w:bookmarkStart w:id="13" w:name="_Hlk12873393"/>
+      <w:r>
+        <w:rPr>
+          <w:rFonts w:ascii="Verdana" w:eastAsia="Verdana" w:hAnsi="Verdana" w:cs="Verdana"/>
+          <w:b/>
+          <w:bCs/>
+          <w:color w:val="CC0000"/>
+          <w:sz w:val="32"/>
+          <w:szCs w:val="32"/>
+        </w:rPr>
+        <w:t xml:space="preserve">Dupliquer les attributs </w:t>
       </w:r>
       <w:r>
         <w:rPr>
@@ -9269,33 +8818,10 @@
           <w:sz w:val="32"/>
           <w:szCs w:val="32"/>
         </w:rPr>
-        <w:t xml:space="preserve"> dans une association </w:t>
-      </w:r>
-      <w:proofErr w:type="gramStart"/>
-      <w:r>
-        <w:rPr>
-          <w:rFonts w:ascii="Verdana" w:eastAsia="Verdana" w:hAnsi="Verdana" w:cs="Verdana"/>
-          <w:b/>
-          <w:bCs/>
-          <w:color w:val="CC0000"/>
-          <w:sz w:val="32"/>
-          <w:szCs w:val="32"/>
-        </w:rPr>
-        <w:t>1:*</w:t>
-      </w:r>
-      <w:proofErr w:type="gramEnd"/>
-      <w:r>
-        <w:rPr>
-          <w:rFonts w:ascii="Verdana" w:eastAsia="Verdana" w:hAnsi="Verdana" w:cs="Verdana"/>
-          <w:b/>
-          <w:bCs/>
-          <w:color w:val="CC0000"/>
-          <w:sz w:val="32"/>
-          <w:szCs w:val="32"/>
-        </w:rPr>
-        <w:t xml:space="preserve"> : table de liste</w:t>
-      </w:r>
-    </w:p>
+        <w:t xml:space="preserve"> dans une association 1:* : table de liste</w:t>
+      </w:r>
+    </w:p>
+    <w:bookmarkEnd w:id="13"/>
     <w:p>
       <w:pPr>
         <w:spacing w:line="200" w:lineRule="exact"/>
@@ -9372,21 +8898,7 @@
           <w:vertAlign w:val="superscript"/>
           <w:lang w:val="en-CA"/>
         </w:rPr>
-        <w:t>TYPE_</w:t>
-      </w:r>
-      <w:proofErr w:type="gramStart"/>
-      <w:r>
-        <w:rPr>
-          <w:rFonts w:ascii="Verdana" w:eastAsia="Verdana" w:hAnsi="Verdana" w:cs="Verdana"/>
-          <w:b/>
-          <w:bCs/>
-          <w:color w:val="FFFFFF"/>
-          <w:sz w:val="18"/>
-          <w:szCs w:val="18"/>
-          <w:vertAlign w:val="superscript"/>
-          <w:lang w:val="en-CA"/>
-        </w:rPr>
-        <w:t>PRO</w:t>
+        <w:t>TYPE_PRO</w:t>
       </w:r>
       <w:r>
         <w:rPr>
@@ -9398,20 +8910,7 @@
           <w:szCs w:val="11"/>
           <w:lang w:val="en-CA"/>
         </w:rPr>
-        <w:t xml:space="preserve">  DESC</w:t>
-      </w:r>
-      <w:proofErr w:type="gramEnd"/>
-      <w:r>
-        <w:rPr>
-          <w:rFonts w:ascii="Verdana" w:eastAsia="Verdana" w:hAnsi="Verdana" w:cs="Verdana"/>
-          <w:b/>
-          <w:bCs/>
-          <w:color w:val="FFFFFF"/>
-          <w:sz w:val="11"/>
-          <w:szCs w:val="11"/>
-          <w:lang w:val="en-CA"/>
-        </w:rPr>
-        <w:t>_TYPE_PRO</w:t>
+        <w:t xml:space="preserve">  DESC_TYPE_PRO</w:t>
       </w:r>
     </w:p>
     <w:p>
@@ -11377,27 +10876,7 @@
                 <w:szCs w:val="16"/>
                 <w:lang w:val="en-CA"/>
               </w:rPr>
-              <w:t xml:space="preserve">Connolly et </w:t>
-            </w:r>
-            <w:proofErr w:type="spellStart"/>
-            <w:r>
-              <w:rPr>
-                <w:rFonts w:ascii="Verdana" w:eastAsia="Verdana" w:hAnsi="Verdana" w:cs="Verdana"/>
-                <w:sz w:val="16"/>
-                <w:szCs w:val="16"/>
-                <w:lang w:val="en-CA"/>
-              </w:rPr>
-              <w:t>Begg</w:t>
-            </w:r>
-            <w:proofErr w:type="spellEnd"/>
-            <w:r>
-              <w:rPr>
-                <w:rFonts w:ascii="Verdana" w:eastAsia="Verdana" w:hAnsi="Verdana" w:cs="Verdana"/>
-                <w:sz w:val="16"/>
-                <w:szCs w:val="16"/>
-                <w:lang w:val="en-CA"/>
-              </w:rPr>
-              <w:t xml:space="preserve"> Database systems 6th</w:t>
+              <w:t>Connolly et Begg Database systems 6th</w:t>
             </w:r>
           </w:p>
         </w:tc>
@@ -11569,8 +11048,8 @@
           <w:szCs w:val="20"/>
         </w:rPr>
       </w:pPr>
-      <w:bookmarkStart w:id="10" w:name="page11"/>
-      <w:bookmarkEnd w:id="10"/>
+      <w:bookmarkStart w:id="14" w:name="page11"/>
+      <w:bookmarkEnd w:id="14"/>
       <w:r>
         <w:rPr>
           <w:noProof/>
@@ -11683,7 +11162,19 @@
           <w:sz w:val="32"/>
           <w:szCs w:val="32"/>
         </w:rPr>
-        <w:t xml:space="preserve">7.2.2 Dupliquer les attributs </w:t>
+        <w:t xml:space="preserve">7.2.2 </w:t>
+      </w:r>
+      <w:bookmarkStart w:id="15" w:name="_Hlk12873686"/>
+      <w:r>
+        <w:rPr>
+          <w:rFonts w:ascii="Verdana" w:eastAsia="Verdana" w:hAnsi="Verdana" w:cs="Verdana"/>
+          <w:b/>
+          <w:bCs/>
+          <w:color w:val="CC0000"/>
+          <w:sz w:val="32"/>
+          <w:szCs w:val="32"/>
+        </w:rPr>
+        <w:t xml:space="preserve">Dupliquer les attributs </w:t>
       </w:r>
       <w:r>
         <w:rPr>
@@ -11705,32 +11196,9 @@
           <w:sz w:val="32"/>
           <w:szCs w:val="32"/>
         </w:rPr>
-        <w:t xml:space="preserve"> dans une association </w:t>
-      </w:r>
-      <w:proofErr w:type="gramStart"/>
-      <w:r>
-        <w:rPr>
-          <w:rFonts w:ascii="Verdana" w:eastAsia="Verdana" w:hAnsi="Verdana" w:cs="Verdana"/>
-          <w:b/>
-          <w:bCs/>
-          <w:color w:val="CC0000"/>
-          <w:sz w:val="32"/>
-          <w:szCs w:val="32"/>
-        </w:rPr>
-        <w:t>1:*</w:t>
-      </w:r>
-      <w:proofErr w:type="gramEnd"/>
-      <w:r>
-        <w:rPr>
-          <w:rFonts w:ascii="Verdana" w:eastAsia="Verdana" w:hAnsi="Verdana" w:cs="Verdana"/>
-          <w:b/>
-          <w:bCs/>
-          <w:color w:val="CC0000"/>
-          <w:sz w:val="32"/>
-          <w:szCs w:val="32"/>
-        </w:rPr>
-        <w:t xml:space="preserve"> : table de liste – SQL-PL/SQL associés</w:t>
-      </w:r>
+        <w:t xml:space="preserve"> dans une association 1:* : table de liste – SQL-PL/SQL associés</w:t>
+      </w:r>
+      <w:bookmarkEnd w:id="15"/>
     </w:p>
     <w:p>
       <w:pPr>
@@ -12083,27 +11551,7 @@
                 <w:szCs w:val="16"/>
                 <w:lang w:val="en-CA"/>
               </w:rPr>
-              <w:t xml:space="preserve">Connolly et </w:t>
-            </w:r>
-            <w:proofErr w:type="spellStart"/>
-            <w:r>
-              <w:rPr>
-                <w:rFonts w:ascii="Verdana" w:eastAsia="Verdana" w:hAnsi="Verdana" w:cs="Verdana"/>
-                <w:sz w:val="16"/>
-                <w:szCs w:val="16"/>
-                <w:lang w:val="en-CA"/>
-              </w:rPr>
-              <w:t>Begg</w:t>
-            </w:r>
-            <w:proofErr w:type="spellEnd"/>
-            <w:r>
-              <w:rPr>
-                <w:rFonts w:ascii="Verdana" w:eastAsia="Verdana" w:hAnsi="Verdana" w:cs="Verdana"/>
-                <w:sz w:val="16"/>
-                <w:szCs w:val="16"/>
-                <w:lang w:val="en-CA"/>
-              </w:rPr>
-              <w:t xml:space="preserve"> Database systems 6th</w:t>
+              <w:t>Connolly et Begg Database systems 6th</w:t>
             </w:r>
           </w:p>
         </w:tc>
@@ -12275,8 +11723,8 @@
           <w:szCs w:val="20"/>
         </w:rPr>
       </w:pPr>
-      <w:bookmarkStart w:id="11" w:name="page12"/>
-      <w:bookmarkEnd w:id="11"/>
+      <w:bookmarkStart w:id="16" w:name="page12"/>
+      <w:bookmarkEnd w:id="16"/>
       <w:r>
         <w:rPr>
           <w:noProof/>
@@ -12400,29 +11848,7 @@
           <w:sz w:val="32"/>
           <w:szCs w:val="32"/>
         </w:rPr>
-        <w:t>___</w:t>
-      </w:r>
-      <w:r>
-        <w:rPr>
-          <w:rFonts w:ascii="Verdana" w:eastAsia="Verdana" w:hAnsi="Verdana" w:cs="Verdana"/>
-          <w:b/>
-          <w:bCs/>
-          <w:color w:val="808080"/>
-          <w:sz w:val="32"/>
-          <w:szCs w:val="32"/>
-        </w:rPr>
         <w:t>non clés</w:t>
-      </w:r>
-      <w:r>
-        <w:rPr>
-          <w:rFonts w:ascii="Verdana" w:eastAsia="Verdana" w:hAnsi="Verdana" w:cs="Verdana"/>
-          <w:b/>
-          <w:bCs/>
-          <w:color w:val="808080"/>
-          <w:sz w:val="32"/>
-          <w:szCs w:val="32"/>
-        </w:rPr>
-        <w:t>____</w:t>
       </w:r>
       <w:r>
         <w:rPr>
@@ -12433,31 +11859,7 @@
           <w:sz w:val="32"/>
           <w:szCs w:val="32"/>
         </w:rPr>
-        <w:t xml:space="preserve"> dans une association </w:t>
-      </w:r>
-      <w:proofErr w:type="gramStart"/>
-      <w:r>
-        <w:rPr>
-          <w:rFonts w:ascii="Verdana" w:eastAsia="Verdana" w:hAnsi="Verdana" w:cs="Verdana"/>
-          <w:b/>
-          <w:bCs/>
-          <w:color w:val="CC0000"/>
-          <w:sz w:val="32"/>
-          <w:szCs w:val="32"/>
-        </w:rPr>
-        <w:t>1:*</w:t>
-      </w:r>
-      <w:proofErr w:type="gramEnd"/>
-      <w:r>
-        <w:rPr>
-          <w:rFonts w:ascii="Verdana" w:eastAsia="Verdana" w:hAnsi="Verdana" w:cs="Verdana"/>
-          <w:b/>
-          <w:bCs/>
-          <w:color w:val="CC0000"/>
-          <w:sz w:val="32"/>
-          <w:szCs w:val="32"/>
-        </w:rPr>
-        <w:t xml:space="preserve"> : table de liste – SQL-PL/SQL associés</w:t>
+        <w:t xml:space="preserve"> dans une association 1:* : table de liste – SQL-PL/SQL associés</w:t>
       </w:r>
     </w:p>
     <w:p>
@@ -12817,27 +12219,7 @@
                 <w:szCs w:val="16"/>
                 <w:lang w:val="en-CA"/>
               </w:rPr>
-              <w:t xml:space="preserve">Connolly et </w:t>
-            </w:r>
-            <w:proofErr w:type="spellStart"/>
-            <w:r>
-              <w:rPr>
-                <w:rFonts w:ascii="Verdana" w:eastAsia="Verdana" w:hAnsi="Verdana" w:cs="Verdana"/>
-                <w:sz w:val="16"/>
-                <w:szCs w:val="16"/>
-                <w:lang w:val="en-CA"/>
-              </w:rPr>
-              <w:t>Begg</w:t>
-            </w:r>
-            <w:proofErr w:type="spellEnd"/>
-            <w:r>
-              <w:rPr>
-                <w:rFonts w:ascii="Verdana" w:eastAsia="Verdana" w:hAnsi="Verdana" w:cs="Verdana"/>
-                <w:sz w:val="16"/>
-                <w:szCs w:val="16"/>
-                <w:lang w:val="en-CA"/>
-              </w:rPr>
-              <w:t xml:space="preserve"> Database systems 6th</w:t>
+              <w:t>Connolly et Begg Database systems 6th</w:t>
             </w:r>
           </w:p>
         </w:tc>
@@ -13009,8 +12391,8 @@
           <w:szCs w:val="20"/>
         </w:rPr>
       </w:pPr>
-      <w:bookmarkStart w:id="12" w:name="page13"/>
-      <w:bookmarkEnd w:id="12"/>
+      <w:bookmarkStart w:id="17" w:name="page13"/>
+      <w:bookmarkEnd w:id="17"/>
       <w:r>
         <w:rPr>
           <w:noProof/>
@@ -13123,7 +12505,18 @@
           <w:sz w:val="32"/>
           <w:szCs w:val="32"/>
         </w:rPr>
-        <w:t xml:space="preserve">7.2.2 Dupliquer les attributs </w:t>
+        <w:t>7.2.2 Dupliquer les attributs</w:t>
+      </w:r>
+      <w:r>
+        <w:rPr>
+          <w:rFonts w:ascii="Verdana" w:eastAsia="Verdana" w:hAnsi="Verdana" w:cs="Verdana"/>
+          <w:b/>
+          <w:bCs/>
+          <w:color w:val="CC0000"/>
+          <w:sz w:val="32"/>
+          <w:szCs w:val="32"/>
+        </w:rPr>
+        <w:t xml:space="preserve"> </w:t>
       </w:r>
       <w:r>
         <w:rPr>
@@ -13134,29 +12527,7 @@
           <w:sz w:val="32"/>
           <w:szCs w:val="32"/>
         </w:rPr>
-        <w:t>__</w:t>
-      </w:r>
-      <w:r>
-        <w:rPr>
-          <w:rFonts w:ascii="Verdana" w:eastAsia="Verdana" w:hAnsi="Verdana" w:cs="Verdana"/>
-          <w:b/>
-          <w:bCs/>
-          <w:color w:val="808080"/>
-          <w:sz w:val="32"/>
-          <w:szCs w:val="32"/>
-        </w:rPr>
         <w:t>non clés</w:t>
-      </w:r>
-      <w:r>
-        <w:rPr>
-          <w:rFonts w:ascii="Verdana" w:eastAsia="Verdana" w:hAnsi="Verdana" w:cs="Verdana"/>
-          <w:b/>
-          <w:bCs/>
-          <w:color w:val="808080"/>
-          <w:sz w:val="32"/>
-          <w:szCs w:val="32"/>
-        </w:rPr>
-        <w:t>_____</w:t>
       </w:r>
       <w:r>
         <w:rPr>
@@ -13167,31 +12538,7 @@
           <w:sz w:val="32"/>
           <w:szCs w:val="32"/>
         </w:rPr>
-        <w:t xml:space="preserve"> dans une association </w:t>
-      </w:r>
-      <w:proofErr w:type="gramStart"/>
-      <w:r>
-        <w:rPr>
-          <w:rFonts w:ascii="Verdana" w:eastAsia="Verdana" w:hAnsi="Verdana" w:cs="Verdana"/>
-          <w:b/>
-          <w:bCs/>
-          <w:color w:val="CC0000"/>
-          <w:sz w:val="32"/>
-          <w:szCs w:val="32"/>
-        </w:rPr>
-        <w:t>1:*</w:t>
-      </w:r>
-      <w:proofErr w:type="gramEnd"/>
-      <w:r>
-        <w:rPr>
-          <w:rFonts w:ascii="Verdana" w:eastAsia="Verdana" w:hAnsi="Verdana" w:cs="Verdana"/>
-          <w:b/>
-          <w:bCs/>
-          <w:color w:val="CC0000"/>
-          <w:sz w:val="32"/>
-          <w:szCs w:val="32"/>
-        </w:rPr>
-        <w:t xml:space="preserve"> : table de liste – SQL-PL/SQL associés</w:t>
+        <w:t xml:space="preserve"> dans une association 1:* : table de liste – SQL-PL/SQL associés</w:t>
       </w:r>
     </w:p>
     <w:p>
@@ -13551,27 +12898,7 @@
                 <w:szCs w:val="16"/>
                 <w:lang w:val="en-CA"/>
               </w:rPr>
-              <w:t xml:space="preserve">Connolly et </w:t>
-            </w:r>
-            <w:proofErr w:type="spellStart"/>
-            <w:r>
-              <w:rPr>
-                <w:rFonts w:ascii="Verdana" w:eastAsia="Verdana" w:hAnsi="Verdana" w:cs="Verdana"/>
-                <w:sz w:val="16"/>
-                <w:szCs w:val="16"/>
-                <w:lang w:val="en-CA"/>
-              </w:rPr>
-              <w:t>Begg</w:t>
-            </w:r>
-            <w:proofErr w:type="spellEnd"/>
-            <w:r>
-              <w:rPr>
-                <w:rFonts w:ascii="Verdana" w:eastAsia="Verdana" w:hAnsi="Verdana" w:cs="Verdana"/>
-                <w:sz w:val="16"/>
-                <w:szCs w:val="16"/>
-                <w:lang w:val="en-CA"/>
-              </w:rPr>
-              <w:t xml:space="preserve"> Database systems 6th</w:t>
+              <w:t>Connolly et Begg Database systems 6th</w:t>
             </w:r>
           </w:p>
         </w:tc>
@@ -13743,8 +13070,8 @@
           <w:szCs w:val="20"/>
         </w:rPr>
       </w:pPr>
-      <w:bookmarkStart w:id="13" w:name="page14"/>
-      <w:bookmarkEnd w:id="13"/>
+      <w:bookmarkStart w:id="18" w:name="page14"/>
+      <w:bookmarkEnd w:id="18"/>
       <w:r>
         <w:rPr>
           <w:noProof/>
@@ -13879,31 +13206,7 @@
           <w:sz w:val="32"/>
           <w:szCs w:val="32"/>
         </w:rPr>
-        <w:t xml:space="preserve"> dans une association </w:t>
-      </w:r>
-      <w:proofErr w:type="gramStart"/>
-      <w:r>
-        <w:rPr>
-          <w:rFonts w:ascii="Verdana" w:eastAsia="Verdana" w:hAnsi="Verdana" w:cs="Verdana"/>
-          <w:b/>
-          <w:bCs/>
-          <w:color w:val="CC0000"/>
-          <w:sz w:val="32"/>
-          <w:szCs w:val="32"/>
-        </w:rPr>
-        <w:t>1:*</w:t>
-      </w:r>
-      <w:proofErr w:type="gramEnd"/>
-      <w:r>
-        <w:rPr>
-          <w:rFonts w:ascii="Verdana" w:eastAsia="Verdana" w:hAnsi="Verdana" w:cs="Verdana"/>
-          <w:b/>
-          <w:bCs/>
-          <w:color w:val="CC0000"/>
-          <w:sz w:val="32"/>
-          <w:szCs w:val="32"/>
-        </w:rPr>
-        <w:t xml:space="preserve"> : table de liste – SQL-PL/SQL associés</w:t>
+        <w:t xml:space="preserve"> dans une association 1:* : table de liste – SQL-PL/SQL associés</w:t>
       </w:r>
     </w:p>
     <w:p>
@@ -13940,41 +13243,13 @@
           <w:szCs w:val="39"/>
         </w:rPr>
       </w:pPr>
-      <w:proofErr w:type="spellStart"/>
-      <w:r>
-        <w:rPr>
-          <w:rFonts w:ascii="Verdana" w:eastAsia="Verdana" w:hAnsi="Verdana" w:cs="Verdana"/>
-          <w:sz w:val="39"/>
-          <w:szCs w:val="39"/>
-        </w:rPr>
-        <w:t>Stored</w:t>
-      </w:r>
-      <w:proofErr w:type="spellEnd"/>
-      <w:r>
-        <w:rPr>
-          <w:rFonts w:ascii="Verdana" w:eastAsia="Verdana" w:hAnsi="Verdana" w:cs="Verdana"/>
-          <w:sz w:val="39"/>
-          <w:szCs w:val="39"/>
-        </w:rPr>
-        <w:t xml:space="preserve"> </w:t>
-      </w:r>
-      <w:proofErr w:type="spellStart"/>
-      <w:r>
-        <w:rPr>
-          <w:rFonts w:ascii="Verdana" w:eastAsia="Verdana" w:hAnsi="Verdana" w:cs="Verdana"/>
-          <w:sz w:val="39"/>
-          <w:szCs w:val="39"/>
-        </w:rPr>
-        <w:t>procedures</w:t>
-      </w:r>
-      <w:proofErr w:type="spellEnd"/>
-      <w:r>
-        <w:rPr>
-          <w:rFonts w:ascii="Verdana" w:eastAsia="Verdana" w:hAnsi="Verdana" w:cs="Verdana"/>
-          <w:sz w:val="39"/>
-          <w:szCs w:val="39"/>
-        </w:rPr>
-        <w:t xml:space="preserve"> nécessaires au trigger de la table</w:t>
+      <w:r>
+        <w:rPr>
+          <w:rFonts w:ascii="Verdana" w:eastAsia="Verdana" w:hAnsi="Verdana" w:cs="Verdana"/>
+          <w:sz w:val="39"/>
+          <w:szCs w:val="39"/>
+        </w:rPr>
+        <w:t>Stored procedures nécessaires au trigger de la table</w:t>
       </w:r>
     </w:p>
     <w:p>
@@ -14282,27 +13557,7 @@
                 <w:szCs w:val="16"/>
                 <w:lang w:val="en-CA"/>
               </w:rPr>
-              <w:t xml:space="preserve">Connolly et </w:t>
-            </w:r>
-            <w:proofErr w:type="spellStart"/>
-            <w:r>
-              <w:rPr>
-                <w:rFonts w:ascii="Verdana" w:eastAsia="Verdana" w:hAnsi="Verdana" w:cs="Verdana"/>
-                <w:sz w:val="16"/>
-                <w:szCs w:val="16"/>
-                <w:lang w:val="en-CA"/>
-              </w:rPr>
-              <w:t>Begg</w:t>
-            </w:r>
-            <w:proofErr w:type="spellEnd"/>
-            <w:r>
-              <w:rPr>
-                <w:rFonts w:ascii="Verdana" w:eastAsia="Verdana" w:hAnsi="Verdana" w:cs="Verdana"/>
-                <w:sz w:val="16"/>
-                <w:szCs w:val="16"/>
-                <w:lang w:val="en-CA"/>
-              </w:rPr>
-              <w:t xml:space="preserve"> Database systems 6th</w:t>
+              <w:t>Connolly et Begg Database systems 6th</w:t>
             </w:r>
           </w:p>
         </w:tc>
@@ -14474,8 +13729,8 @@
           <w:szCs w:val="20"/>
         </w:rPr>
       </w:pPr>
-      <w:bookmarkStart w:id="14" w:name="page15"/>
-      <w:bookmarkEnd w:id="14"/>
+      <w:bookmarkStart w:id="19" w:name="page15"/>
+      <w:bookmarkEnd w:id="19"/>
       <w:r>
         <w:rPr>
           <w:sz w:val="20"/>
@@ -14625,7 +13880,19 @@
           <w:sz w:val="29"/>
           <w:szCs w:val="29"/>
         </w:rPr>
-        <w:t xml:space="preserve">7.3 Dupliquer les attributs clés </w:t>
+        <w:t xml:space="preserve">7.3 </w:t>
+      </w:r>
+      <w:bookmarkStart w:id="20" w:name="_Hlk12873859"/>
+      <w:r>
+        <w:rPr>
+          <w:rFonts w:ascii="Verdana" w:eastAsia="Verdana" w:hAnsi="Verdana" w:cs="Verdana"/>
+          <w:b/>
+          <w:bCs/>
+          <w:color w:val="CC0000"/>
+          <w:sz w:val="29"/>
+          <w:szCs w:val="29"/>
+        </w:rPr>
+        <w:t xml:space="preserve">Dupliquer les attributs clés </w:t>
       </w:r>
       <w:r>
         <w:rPr>
@@ -14643,47 +13910,13 @@
           <w:rFonts w:ascii="Verdana" w:eastAsia="Verdana" w:hAnsi="Verdana" w:cs="Verdana"/>
           <w:b/>
           <w:bCs/>
-          <w:color w:val="808080"/>
-          <w:sz w:val="29"/>
-          <w:szCs w:val="29"/>
-        </w:rPr>
-        <w:t>_</w:t>
-      </w:r>
-      <w:r>
-        <w:rPr>
-          <w:rFonts w:ascii="Verdana" w:eastAsia="Verdana" w:hAnsi="Verdana" w:cs="Verdana"/>
-          <w:b/>
-          <w:bCs/>
           <w:color w:val="CC0000"/>
           <w:sz w:val="29"/>
           <w:szCs w:val="29"/>
         </w:rPr>
-        <w:t xml:space="preserve"> dans une association </w:t>
-      </w:r>
-      <w:proofErr w:type="gramStart"/>
-      <w:r>
-        <w:rPr>
-          <w:rFonts w:ascii="Verdana" w:eastAsia="Verdana" w:hAnsi="Verdana" w:cs="Verdana"/>
-          <w:b/>
-          <w:bCs/>
-          <w:color w:val="CC0000"/>
-          <w:sz w:val="29"/>
-          <w:szCs w:val="29"/>
-        </w:rPr>
-        <w:t>1:*</w:t>
-      </w:r>
-      <w:proofErr w:type="gramEnd"/>
-      <w:r>
-        <w:rPr>
-          <w:rFonts w:ascii="Verdana" w:eastAsia="Verdana" w:hAnsi="Verdana" w:cs="Verdana"/>
-          <w:b/>
-          <w:bCs/>
-          <w:color w:val="CC0000"/>
-          <w:sz w:val="29"/>
-          <w:szCs w:val="29"/>
-        </w:rPr>
-        <w:t xml:space="preserve"> pour réduire les jointures</w:t>
-      </w:r>
+        <w:t xml:space="preserve"> dans une association 1:* pour réduire les jointures</w:t>
+      </w:r>
+      <w:bookmarkEnd w:id="20"/>
     </w:p>
     <w:p>
       <w:pPr>
@@ -15240,27 +14473,7 @@
                 <w:szCs w:val="16"/>
                 <w:lang w:val="en-CA"/>
               </w:rPr>
-              <w:t xml:space="preserve">Connolly et </w:t>
-            </w:r>
-            <w:proofErr w:type="spellStart"/>
-            <w:r>
-              <w:rPr>
-                <w:rFonts w:ascii="Verdana" w:eastAsia="Verdana" w:hAnsi="Verdana" w:cs="Verdana"/>
-                <w:sz w:val="16"/>
-                <w:szCs w:val="16"/>
-                <w:lang w:val="en-CA"/>
-              </w:rPr>
-              <w:t>Begg</w:t>
-            </w:r>
-            <w:proofErr w:type="spellEnd"/>
-            <w:r>
-              <w:rPr>
-                <w:rFonts w:ascii="Verdana" w:eastAsia="Verdana" w:hAnsi="Verdana" w:cs="Verdana"/>
-                <w:sz w:val="16"/>
-                <w:szCs w:val="16"/>
-                <w:lang w:val="en-CA"/>
-              </w:rPr>
-              <w:t xml:space="preserve"> Database systems 6th</w:t>
+              <w:t>Connolly et Begg Database systems 6th</w:t>
             </w:r>
           </w:p>
         </w:tc>
@@ -15432,8 +14645,8 @@
           <w:szCs w:val="20"/>
         </w:rPr>
       </w:pPr>
-      <w:bookmarkStart w:id="15" w:name="page16"/>
-      <w:bookmarkEnd w:id="15"/>
+      <w:bookmarkStart w:id="21" w:name="page16"/>
+      <w:bookmarkEnd w:id="21"/>
       <w:r>
         <w:rPr>
           <w:noProof/>
@@ -15546,7 +14759,19 @@
           <w:sz w:val="32"/>
           <w:szCs w:val="32"/>
         </w:rPr>
-        <w:t xml:space="preserve">7.4 Dupliquer les </w:t>
+        <w:t xml:space="preserve">7.4 </w:t>
+      </w:r>
+      <w:bookmarkStart w:id="22" w:name="_Hlk12873922"/>
+      <w:r>
+        <w:rPr>
+          <w:rFonts w:ascii="Verdana" w:eastAsia="Verdana" w:hAnsi="Verdana" w:cs="Verdana"/>
+          <w:b/>
+          <w:bCs/>
+          <w:color w:val="CC0000"/>
+          <w:sz w:val="32"/>
+          <w:szCs w:val="32"/>
+        </w:rPr>
+        <w:t xml:space="preserve">Dupliquer les </w:t>
       </w:r>
       <w:r>
         <w:rPr>
@@ -15557,29 +14782,7 @@
           <w:sz w:val="32"/>
           <w:szCs w:val="32"/>
         </w:rPr>
-        <w:t>__</w:t>
-      </w:r>
-      <w:r>
-        <w:rPr>
-          <w:rFonts w:ascii="Verdana" w:eastAsia="Verdana" w:hAnsi="Verdana" w:cs="Verdana"/>
-          <w:b/>
-          <w:bCs/>
-          <w:color w:val="808080"/>
-          <w:sz w:val="32"/>
-          <w:szCs w:val="32"/>
-        </w:rPr>
         <w:t>attributs</w:t>
-      </w:r>
-      <w:r>
-        <w:rPr>
-          <w:rFonts w:ascii="Verdana" w:eastAsia="Verdana" w:hAnsi="Verdana" w:cs="Verdana"/>
-          <w:b/>
-          <w:bCs/>
-          <w:color w:val="808080"/>
-          <w:sz w:val="32"/>
-          <w:szCs w:val="32"/>
-        </w:rPr>
-        <w:t>_____</w:t>
       </w:r>
       <w:r>
         <w:rPr>
@@ -15590,32 +14793,9 @@
           <w:sz w:val="32"/>
           <w:szCs w:val="32"/>
         </w:rPr>
-        <w:t xml:space="preserve"> dans une association </w:t>
-      </w:r>
-      <w:proofErr w:type="gramStart"/>
-      <w:r>
-        <w:rPr>
-          <w:rFonts w:ascii="Verdana" w:eastAsia="Verdana" w:hAnsi="Verdana" w:cs="Verdana"/>
-          <w:b/>
-          <w:bCs/>
-          <w:color w:val="CC0000"/>
-          <w:sz w:val="32"/>
-          <w:szCs w:val="32"/>
-        </w:rPr>
-        <w:t>*:*</w:t>
-      </w:r>
-      <w:proofErr w:type="gramEnd"/>
-      <w:r>
-        <w:rPr>
-          <w:rFonts w:ascii="Verdana" w:eastAsia="Verdana" w:hAnsi="Verdana" w:cs="Verdana"/>
-          <w:b/>
-          <w:bCs/>
-          <w:color w:val="CC0000"/>
-          <w:sz w:val="32"/>
-          <w:szCs w:val="32"/>
-        </w:rPr>
-        <w:t xml:space="preserve"> pour réduire les jointures</w:t>
-      </w:r>
+        <w:t xml:space="preserve"> dans une association *:* pour réduire les jointures</w:t>
+      </w:r>
+      <w:bookmarkEnd w:id="22"/>
     </w:p>
     <w:p>
       <w:pPr>
@@ -16092,27 +15272,7 @@
                 <w:szCs w:val="16"/>
                 <w:lang w:val="en-CA"/>
               </w:rPr>
-              <w:t xml:space="preserve">Connolly et </w:t>
-            </w:r>
-            <w:proofErr w:type="spellStart"/>
-            <w:r>
-              <w:rPr>
-                <w:rFonts w:ascii="Verdana" w:eastAsia="Verdana" w:hAnsi="Verdana" w:cs="Verdana"/>
-                <w:sz w:val="16"/>
-                <w:szCs w:val="16"/>
-                <w:lang w:val="en-CA"/>
-              </w:rPr>
-              <w:t>Begg</w:t>
-            </w:r>
-            <w:proofErr w:type="spellEnd"/>
-            <w:r>
-              <w:rPr>
-                <w:rFonts w:ascii="Verdana" w:eastAsia="Verdana" w:hAnsi="Verdana" w:cs="Verdana"/>
-                <w:sz w:val="16"/>
-                <w:szCs w:val="16"/>
-                <w:lang w:val="en-CA"/>
-              </w:rPr>
-              <w:t xml:space="preserve"> Database systems 6th</w:t>
+              <w:t>Connolly et Begg Database systems 6th</w:t>
             </w:r>
           </w:p>
         </w:tc>
@@ -16284,26 +15444,27 @@
           <w:szCs w:val="20"/>
         </w:rPr>
       </w:pPr>
-      <w:bookmarkStart w:id="16" w:name="page17"/>
-      <w:bookmarkEnd w:id="16"/>
-    </w:p>
-    <w:p>
-      <w:pPr>
-        <w:spacing w:line="200" w:lineRule="exact"/>
-        <w:rPr>
-          <w:sz w:val="20"/>
-          <w:szCs w:val="20"/>
-        </w:rPr>
-      </w:pPr>
-    </w:p>
-    <w:p>
-      <w:pPr>
-        <w:spacing w:line="200" w:lineRule="exact"/>
-        <w:rPr>
-          <w:sz w:val="20"/>
-          <w:szCs w:val="20"/>
-        </w:rPr>
-      </w:pPr>
+      <w:bookmarkStart w:id="23" w:name="page17"/>
+      <w:bookmarkEnd w:id="23"/>
+    </w:p>
+    <w:p>
+      <w:pPr>
+        <w:spacing w:line="200" w:lineRule="exact"/>
+        <w:rPr>
+          <w:sz w:val="20"/>
+          <w:szCs w:val="20"/>
+        </w:rPr>
+      </w:pPr>
+    </w:p>
+    <w:p>
+      <w:pPr>
+        <w:spacing w:line="200" w:lineRule="exact"/>
+        <w:rPr>
+          <w:sz w:val="20"/>
+          <w:szCs w:val="20"/>
+        </w:rPr>
+      </w:pPr>
+      <w:bookmarkStart w:id="24" w:name="_Hlk12874117"/>
       <w:r>
         <w:rPr>
           <w:sz w:val="20"/>
@@ -16312,6 +15473,7 @@
         <w:t>Fusionner 2 table en convertissant les tuples en colonne : par exemple un département possède 3 numéro de téléphone, du coup on aurais 3 colonnes pour les numéros de téléphones.</w:t>
       </w:r>
     </w:p>
+    <w:bookmarkEnd w:id="24"/>
     <w:p>
       <w:pPr>
         <w:spacing w:line="200" w:lineRule="exact"/>
@@ -16336,7 +15498,7 @@
           <w:szCs w:val="20"/>
         </w:rPr>
         <w:drawing>
-          <wp:anchor distT="0" distB="0" distL="114300" distR="114300" simplePos="0" relativeHeight="251659776" behindDoc="1" locked="0" layoutInCell="0" allowOverlap="1" wp14:anchorId="370DD1CB" wp14:editId="21910913">
+          <wp:anchor distT="0" distB="0" distL="114300" distR="114300" simplePos="0" relativeHeight="251659776" behindDoc="1" locked="0" layoutInCell="0" allowOverlap="1" wp14:anchorId="370DD1CB" wp14:editId="185C158E">
             <wp:simplePos x="0" y="0"/>
             <wp:positionH relativeFrom="page">
               <wp:posOffset>167807</wp:posOffset>
@@ -16412,7 +15574,19 @@
           <w:sz w:val="39"/>
           <w:szCs w:val="39"/>
         </w:rPr>
-        <w:t xml:space="preserve">7.5 Introduire un groupe </w:t>
+        <w:t xml:space="preserve">7.5 </w:t>
+      </w:r>
+      <w:bookmarkStart w:id="25" w:name="_Hlk12874075"/>
+      <w:r>
+        <w:rPr>
+          <w:rFonts w:ascii="Verdana" w:eastAsia="Verdana" w:hAnsi="Verdana" w:cs="Verdana"/>
+          <w:b/>
+          <w:bCs/>
+          <w:color w:val="CC0000"/>
+          <w:sz w:val="39"/>
+          <w:szCs w:val="39"/>
+        </w:rPr>
+        <w:t xml:space="preserve">Introduire un groupe </w:t>
       </w:r>
       <w:r>
         <w:rPr>
@@ -16423,30 +15597,9 @@
           <w:sz w:val="39"/>
           <w:szCs w:val="39"/>
         </w:rPr>
-        <w:t>__</w:t>
-      </w:r>
-      <w:r>
-        <w:rPr>
-          <w:rFonts w:ascii="Verdana" w:eastAsia="Verdana" w:hAnsi="Verdana" w:cs="Verdana"/>
-          <w:b/>
-          <w:bCs/>
-          <w:color w:val="808080"/>
-          <w:sz w:val="39"/>
-          <w:szCs w:val="39"/>
-        </w:rPr>
         <w:t>répétitif</w:t>
       </w:r>
-      <w:r>
-        <w:rPr>
-          <w:rFonts w:ascii="Verdana" w:eastAsia="Verdana" w:hAnsi="Verdana" w:cs="Verdana"/>
-          <w:b/>
-          <w:bCs/>
-          <w:color w:val="808080"/>
-          <w:sz w:val="39"/>
-          <w:szCs w:val="39"/>
-        </w:rPr>
-        <w:t>_____</w:t>
-      </w:r>
+      <w:bookmarkEnd w:id="25"/>
     </w:p>
     <w:p>
       <w:pPr>
@@ -17037,27 +16190,7 @@
                 <w:szCs w:val="16"/>
                 <w:lang w:val="en-CA"/>
               </w:rPr>
-              <w:t xml:space="preserve">Connolly et </w:t>
-            </w:r>
-            <w:proofErr w:type="spellStart"/>
-            <w:r>
-              <w:rPr>
-                <w:rFonts w:ascii="Verdana" w:eastAsia="Verdana" w:hAnsi="Verdana" w:cs="Verdana"/>
-                <w:sz w:val="16"/>
-                <w:szCs w:val="16"/>
-                <w:lang w:val="en-CA"/>
-              </w:rPr>
-              <w:t>Begg</w:t>
-            </w:r>
-            <w:proofErr w:type="spellEnd"/>
-            <w:r>
-              <w:rPr>
-                <w:rFonts w:ascii="Verdana" w:eastAsia="Verdana" w:hAnsi="Verdana" w:cs="Verdana"/>
-                <w:sz w:val="16"/>
-                <w:szCs w:val="16"/>
-                <w:lang w:val="en-CA"/>
-              </w:rPr>
-              <w:t xml:space="preserve"> Database systems 6th</w:t>
+              <w:t>Connolly et Begg Database systems 6th</w:t>
             </w:r>
           </w:p>
         </w:tc>
@@ -17228,8 +16361,8 @@
           <w:szCs w:val="20"/>
         </w:rPr>
       </w:pPr>
-      <w:bookmarkStart w:id="17" w:name="page18"/>
-      <w:bookmarkEnd w:id="17"/>
+      <w:bookmarkStart w:id="26" w:name="page18"/>
+      <w:bookmarkEnd w:id="26"/>
       <w:r>
         <w:rPr>
           <w:rFonts w:ascii="Verdana" w:eastAsia="Verdana" w:hAnsi="Verdana" w:cs="Verdana"/>
@@ -17240,8 +16373,21 @@
           <w:szCs w:val="39"/>
         </w:rPr>
         <w:lastRenderedPageBreak/>
-        <w:t>7.6 Créer des tables d'extraction</w:t>
-      </w:r>
+        <w:t xml:space="preserve">7.6 </w:t>
+      </w:r>
+      <w:bookmarkStart w:id="27" w:name="_Hlk12874341"/>
+      <w:r>
+        <w:rPr>
+          <w:rFonts w:ascii="Verdana" w:eastAsia="Verdana" w:hAnsi="Verdana" w:cs="Verdana"/>
+          <w:b/>
+          <w:bCs/>
+          <w:color w:val="CC0000"/>
+          <w:sz w:val="39"/>
+          <w:szCs w:val="39"/>
+        </w:rPr>
+        <w:t>Créer des tables d'extraction</w:t>
+      </w:r>
+      <w:bookmarkEnd w:id="27"/>
     </w:p>
     <w:p>
       <w:pPr>
@@ -17256,10 +16402,24 @@
       <w:pPr>
         <w:spacing w:line="294" w:lineRule="exact"/>
         <w:rPr>
-          <w:sz w:val="20"/>
-          <w:szCs w:val="20"/>
-        </w:rPr>
-      </w:pPr>
+          <w:sz w:val="34"/>
+          <w:szCs w:val="34"/>
+        </w:rPr>
+      </w:pPr>
+      <w:r>
+        <w:rPr>
+          <w:sz w:val="20"/>
+          <w:szCs w:val="20"/>
+        </w:rPr>
+        <w:br/>
+      </w:r>
+      <w:r>
+        <w:rPr>
+          <w:sz w:val="34"/>
+          <w:szCs w:val="34"/>
+        </w:rPr>
+        <w:t>Cela sert :</w:t>
+      </w:r>
     </w:p>
     <w:p>
       <w:pPr>
@@ -17383,27 +16543,7 @@
           <w:szCs w:val="39"/>
         </w:rPr>
         <w:tab/>
-        <w:t xml:space="preserve">Ce sont des données agrégées ex: (max, </w:t>
-      </w:r>
-      <w:proofErr w:type="spellStart"/>
-      <w:r>
-        <w:rPr>
-          <w:rFonts w:ascii="Verdana" w:eastAsia="Verdana" w:hAnsi="Verdana" w:cs="Verdana"/>
-          <w:color w:val="808080"/>
-          <w:sz w:val="39"/>
-          <w:szCs w:val="39"/>
-        </w:rPr>
-        <w:t>sum</w:t>
-      </w:r>
-      <w:proofErr w:type="spellEnd"/>
-      <w:r>
-        <w:rPr>
-          <w:rFonts w:ascii="Verdana" w:eastAsia="Verdana" w:hAnsi="Verdana" w:cs="Verdana"/>
-          <w:color w:val="808080"/>
-          <w:sz w:val="39"/>
-          <w:szCs w:val="39"/>
-        </w:rPr>
-        <w:t>, min) etc.</w:t>
+        <w:t>Ce sont des données agrégées ex: (max, sum, min) etc.</w:t>
       </w:r>
     </w:p>
     <w:p>
@@ -17523,6 +16663,14 @@
         </w:rPr>
         <w:t>Données</w:t>
       </w:r>
+      <w:r>
+        <w:rPr>
+          <w:rFonts w:ascii="Verdana" w:eastAsia="Verdana" w:hAnsi="Verdana" w:cs="Verdana"/>
+          <w:sz w:val="39"/>
+          <w:szCs w:val="39"/>
+        </w:rPr>
+        <w:t> :</w:t>
+      </w:r>
     </w:p>
     <w:p>
       <w:pPr>
@@ -17605,6 +16753,23 @@
           <w:szCs w:val="39"/>
         </w:rPr>
         <w:tab/>
+      </w:r>
+      <w:r>
+        <w:rPr>
+          <w:rFonts w:ascii="Verdana" w:eastAsia="Verdana" w:hAnsi="Verdana" w:cs="Verdana"/>
+          <w:color w:val="808080"/>
+          <w:sz w:val="39"/>
+          <w:szCs w:val="39"/>
+        </w:rPr>
+        <w:t xml:space="preserve">   </w:t>
+      </w:r>
+      <w:r>
+        <w:rPr>
+          <w:rFonts w:ascii="Verdana" w:eastAsia="Verdana" w:hAnsi="Verdana" w:cs="Verdana"/>
+          <w:color w:val="808080"/>
+          <w:sz w:val="39"/>
+          <w:szCs w:val="39"/>
+        </w:rPr>
         <w:t>(Elles ne sont pas appelées en temps réel)</w:t>
       </w:r>
     </w:p>
@@ -17941,27 +17106,7 @@
                 <w:szCs w:val="16"/>
                 <w:lang w:val="en-CA"/>
               </w:rPr>
-              <w:t xml:space="preserve">Connolly et </w:t>
-            </w:r>
-            <w:proofErr w:type="spellStart"/>
-            <w:r>
-              <w:rPr>
-                <w:rFonts w:ascii="Verdana" w:eastAsia="Verdana" w:hAnsi="Verdana" w:cs="Verdana"/>
-                <w:sz w:val="16"/>
-                <w:szCs w:val="16"/>
-                <w:lang w:val="en-CA"/>
-              </w:rPr>
-              <w:t>Begg</w:t>
-            </w:r>
-            <w:proofErr w:type="spellEnd"/>
-            <w:r>
-              <w:rPr>
-                <w:rFonts w:ascii="Verdana" w:eastAsia="Verdana" w:hAnsi="Verdana" w:cs="Verdana"/>
-                <w:sz w:val="16"/>
-                <w:szCs w:val="16"/>
-                <w:lang w:val="en-CA"/>
-              </w:rPr>
-              <w:t xml:space="preserve"> Database systems 6th</w:t>
+              <w:t>Connolly et Begg Database systems 6th</w:t>
             </w:r>
           </w:p>
         </w:tc>
@@ -18030,7 +17175,6 @@
                 <w:sz w:val="16"/>
                 <w:szCs w:val="16"/>
               </w:rPr>
-              <w:lastRenderedPageBreak/>
               <w:t>Département d’informatique et de génie logiciel – Marc Philippe Parent</w:t>
             </w:r>
           </w:p>
@@ -18134,8 +17278,8 @@
           <w:szCs w:val="20"/>
         </w:rPr>
       </w:pPr>
-      <w:bookmarkStart w:id="18" w:name="page19"/>
-      <w:bookmarkEnd w:id="18"/>
+      <w:bookmarkStart w:id="28" w:name="page19"/>
+      <w:bookmarkEnd w:id="28"/>
       <w:r>
         <w:rPr>
           <w:noProof/>
@@ -18627,27 +17771,7 @@
                 <w:szCs w:val="16"/>
                 <w:lang w:val="en-CA"/>
               </w:rPr>
-              <w:t xml:space="preserve">Connolly et </w:t>
-            </w:r>
-            <w:proofErr w:type="spellStart"/>
-            <w:r>
-              <w:rPr>
-                <w:rFonts w:ascii="Verdana" w:eastAsia="Verdana" w:hAnsi="Verdana" w:cs="Verdana"/>
-                <w:sz w:val="16"/>
-                <w:szCs w:val="16"/>
-                <w:lang w:val="en-CA"/>
-              </w:rPr>
-              <w:t>Begg</w:t>
-            </w:r>
-            <w:proofErr w:type="spellEnd"/>
-            <w:r>
-              <w:rPr>
-                <w:rFonts w:ascii="Verdana" w:eastAsia="Verdana" w:hAnsi="Verdana" w:cs="Verdana"/>
-                <w:sz w:val="16"/>
-                <w:szCs w:val="16"/>
-                <w:lang w:val="en-CA"/>
-              </w:rPr>
-              <w:t xml:space="preserve"> Database systems 6th</w:t>
+              <w:t>Connolly et Begg Database systems 6th</w:t>
             </w:r>
           </w:p>
         </w:tc>
@@ -18819,8 +17943,8 @@
           <w:szCs w:val="20"/>
         </w:rPr>
       </w:pPr>
-      <w:bookmarkStart w:id="19" w:name="page20"/>
-      <w:bookmarkEnd w:id="19"/>
+      <w:bookmarkStart w:id="29" w:name="page20"/>
+      <w:bookmarkEnd w:id="29"/>
     </w:p>
     <w:p>
       <w:pPr>
@@ -19575,27 +18699,7 @@
           <w:sz w:val="24"/>
           <w:szCs w:val="24"/>
         </w:rPr>
-        <w:t>(</w:t>
-      </w:r>
-      <w:proofErr w:type="gramStart"/>
-      <w:r>
-        <w:rPr>
-          <w:rFonts w:eastAsia="Times New Roman"/>
-          <w:color w:val="808080"/>
-          <w:sz w:val="24"/>
-          <w:szCs w:val="24"/>
-        </w:rPr>
-        <w:t>car</w:t>
-      </w:r>
-      <w:proofErr w:type="gramEnd"/>
-      <w:r>
-        <w:rPr>
-          <w:rFonts w:eastAsia="Times New Roman"/>
-          <w:color w:val="808080"/>
-          <w:sz w:val="24"/>
-          <w:szCs w:val="24"/>
-        </w:rPr>
-        <w:t xml:space="preserve"> on duplique la clé primaire (en mode vertical))</w:t>
+        <w:t>(car on duplique la clé primaire (en mode vertical))</w:t>
       </w:r>
     </w:p>
     <w:p>
@@ -19694,27 +18798,7 @@
                 <w:szCs w:val="16"/>
                 <w:lang w:val="en-CA"/>
               </w:rPr>
-              <w:t xml:space="preserve">Connolly et </w:t>
-            </w:r>
-            <w:proofErr w:type="spellStart"/>
-            <w:r>
-              <w:rPr>
-                <w:rFonts w:ascii="Verdana" w:eastAsia="Verdana" w:hAnsi="Verdana" w:cs="Verdana"/>
-                <w:sz w:val="16"/>
-                <w:szCs w:val="16"/>
-                <w:lang w:val="en-CA"/>
-              </w:rPr>
-              <w:t>Begg</w:t>
-            </w:r>
-            <w:proofErr w:type="spellEnd"/>
-            <w:r>
-              <w:rPr>
-                <w:rFonts w:ascii="Verdana" w:eastAsia="Verdana" w:hAnsi="Verdana" w:cs="Verdana"/>
-                <w:sz w:val="16"/>
-                <w:szCs w:val="16"/>
-                <w:lang w:val="en-CA"/>
-              </w:rPr>
-              <w:t xml:space="preserve"> Database systems 6th</w:t>
+              <w:t>Connolly et Begg Database systems 6th</w:t>
             </w:r>
           </w:p>
         </w:tc>
@@ -19886,8 +18970,8 @@
           <w:szCs w:val="20"/>
         </w:rPr>
       </w:pPr>
-      <w:bookmarkStart w:id="20" w:name="page21"/>
-      <w:bookmarkEnd w:id="20"/>
+      <w:bookmarkStart w:id="30" w:name="page21"/>
+      <w:bookmarkEnd w:id="30"/>
     </w:p>
     <w:p>
       <w:pPr>
@@ -20470,27 +19554,7 @@
                 <w:szCs w:val="16"/>
                 <w:lang w:val="en-CA"/>
               </w:rPr>
-              <w:t xml:space="preserve">Connolly et </w:t>
-            </w:r>
-            <w:proofErr w:type="spellStart"/>
-            <w:r>
-              <w:rPr>
-                <w:rFonts w:ascii="Verdana" w:eastAsia="Verdana" w:hAnsi="Verdana" w:cs="Verdana"/>
-                <w:sz w:val="16"/>
-                <w:szCs w:val="16"/>
-                <w:lang w:val="en-CA"/>
-              </w:rPr>
-              <w:t>Begg</w:t>
-            </w:r>
-            <w:proofErr w:type="spellEnd"/>
-            <w:r>
-              <w:rPr>
-                <w:rFonts w:ascii="Verdana" w:eastAsia="Verdana" w:hAnsi="Verdana" w:cs="Verdana"/>
-                <w:sz w:val="16"/>
-                <w:szCs w:val="16"/>
-                <w:lang w:val="en-CA"/>
-              </w:rPr>
-              <w:t xml:space="preserve"> Database systems 6th</w:t>
+              <w:t>Connolly et Begg Database systems 6th</w:t>
             </w:r>
           </w:p>
         </w:tc>
@@ -20662,8 +19726,8 @@
           <w:szCs w:val="20"/>
         </w:rPr>
       </w:pPr>
-      <w:bookmarkStart w:id="21" w:name="page22"/>
-      <w:bookmarkEnd w:id="21"/>
+      <w:bookmarkStart w:id="31" w:name="page22"/>
+      <w:bookmarkEnd w:id="31"/>
     </w:p>
     <w:p>
       <w:pPr>
@@ -20765,21 +19829,12 @@
           <w:szCs w:val="38"/>
         </w:rPr>
       </w:pPr>
-      <w:proofErr w:type="gramStart"/>
       <w:r>
         <w:rPr>
           <w:sz w:val="38"/>
           <w:szCs w:val="38"/>
         </w:rPr>
-        <w:t>la</w:t>
-      </w:r>
-      <w:proofErr w:type="gramEnd"/>
-      <w:r>
-        <w:rPr>
-          <w:sz w:val="38"/>
-          <w:szCs w:val="38"/>
-        </w:rPr>
-        <w:t xml:space="preserve"> dénormalisation est</w:t>
+        <w:t>la dénormalisation est</w:t>
       </w:r>
       <w:r>
         <w:rPr>
@@ -20928,25 +19983,7 @@
           <w:sz w:val="39"/>
           <w:szCs w:val="39"/>
         </w:rPr>
-        <w:t xml:space="preserve"> (</w:t>
-      </w:r>
-      <w:proofErr w:type="spellStart"/>
-      <w:r>
-        <w:rPr>
-          <w:rFonts w:ascii="Verdana" w:eastAsia="Verdana" w:hAnsi="Verdana" w:cs="Verdana"/>
-          <w:sz w:val="39"/>
-          <w:szCs w:val="39"/>
-        </w:rPr>
-        <w:t>agg</w:t>
-      </w:r>
-      <w:proofErr w:type="spellEnd"/>
-      <w:r>
-        <w:rPr>
-          <w:rFonts w:ascii="Verdana" w:eastAsia="Verdana" w:hAnsi="Verdana" w:cs="Verdana"/>
-          <w:sz w:val="39"/>
-          <w:szCs w:val="39"/>
-        </w:rPr>
-        <w:t>)</w:t>
+        <w:t xml:space="preserve"> (agg)</w:t>
       </w:r>
     </w:p>
     <w:p>
@@ -21458,27 +20495,7 @@
                 <w:lang w:val="en-CA"/>
               </w:rPr>
               <w:lastRenderedPageBreak/>
-              <w:t xml:space="preserve">Connolly et </w:t>
-            </w:r>
-            <w:proofErr w:type="spellStart"/>
-            <w:r>
-              <w:rPr>
-                <w:rFonts w:ascii="Verdana" w:eastAsia="Verdana" w:hAnsi="Verdana" w:cs="Verdana"/>
-                <w:sz w:val="16"/>
-                <w:szCs w:val="16"/>
-                <w:lang w:val="en-CA"/>
-              </w:rPr>
-              <w:t>Begg</w:t>
-            </w:r>
-            <w:proofErr w:type="spellEnd"/>
-            <w:r>
-              <w:rPr>
-                <w:rFonts w:ascii="Verdana" w:eastAsia="Verdana" w:hAnsi="Verdana" w:cs="Verdana"/>
-                <w:sz w:val="16"/>
-                <w:szCs w:val="16"/>
-                <w:lang w:val="en-CA"/>
-              </w:rPr>
-              <w:t xml:space="preserve"> Database systems 6th</w:t>
+              <w:t>Connolly et Begg Database systems 6th</w:t>
             </w:r>
           </w:p>
         </w:tc>
@@ -21650,8 +20667,8 @@
           <w:szCs w:val="20"/>
         </w:rPr>
       </w:pPr>
-      <w:bookmarkStart w:id="22" w:name="page23"/>
-      <w:bookmarkEnd w:id="22"/>
+      <w:bookmarkStart w:id="32" w:name="page23"/>
+      <w:bookmarkEnd w:id="32"/>
     </w:p>
     <w:p>
       <w:pPr>
@@ -21768,6 +20785,14 @@
           <w:szCs w:val="39"/>
         </w:rPr>
         <w:t>Inconvénients</w:t>
+      </w:r>
+      <w:r>
+        <w:rPr>
+          <w:rFonts w:ascii="Verdana" w:eastAsia="Verdana" w:hAnsi="Verdana" w:cs="Verdana"/>
+          <w:sz w:val="39"/>
+          <w:szCs w:val="39"/>
+        </w:rPr>
+        <w:t xml:space="preserve"> de la dénormalisation :</w:t>
       </w:r>
     </w:p>
     <w:p>
@@ -22380,27 +21405,7 @@
                 <w:szCs w:val="16"/>
                 <w:lang w:val="en-CA"/>
               </w:rPr>
-              <w:t xml:space="preserve">Connolly et </w:t>
-            </w:r>
-            <w:proofErr w:type="spellStart"/>
-            <w:r>
-              <w:rPr>
-                <w:rFonts w:ascii="Verdana" w:eastAsia="Verdana" w:hAnsi="Verdana" w:cs="Verdana"/>
-                <w:sz w:val="16"/>
-                <w:szCs w:val="16"/>
-                <w:lang w:val="en-CA"/>
-              </w:rPr>
-              <w:t>Begg</w:t>
-            </w:r>
-            <w:proofErr w:type="spellEnd"/>
-            <w:r>
-              <w:rPr>
-                <w:rFonts w:ascii="Verdana" w:eastAsia="Verdana" w:hAnsi="Verdana" w:cs="Verdana"/>
-                <w:sz w:val="16"/>
-                <w:szCs w:val="16"/>
-                <w:lang w:val="en-CA"/>
-              </w:rPr>
-              <w:t xml:space="preserve"> Database systems 6th</w:t>
+              <w:t>Connolly et Begg Database systems 6th</w:t>
             </w:r>
           </w:p>
         </w:tc>
@@ -22572,8 +21577,8 @@
           <w:szCs w:val="20"/>
         </w:rPr>
       </w:pPr>
-      <w:bookmarkStart w:id="23" w:name="page24"/>
-      <w:bookmarkEnd w:id="23"/>
+      <w:bookmarkStart w:id="33" w:name="page24"/>
+      <w:bookmarkEnd w:id="33"/>
     </w:p>
     <w:p>
       <w:pPr>
@@ -23242,26 +22247,7 @@
           <w:szCs w:val="39"/>
         </w:rPr>
         <w:tab/>
-      </w:r>
-      <w:proofErr w:type="gramStart"/>
-      <w:r>
-        <w:rPr>
-          <w:rFonts w:ascii="Verdana" w:eastAsia="Verdana" w:hAnsi="Verdana" w:cs="Verdana"/>
-          <w:color w:val="808080"/>
-          <w:sz w:val="39"/>
-          <w:szCs w:val="39"/>
-        </w:rPr>
-        <w:t>les</w:t>
-      </w:r>
-      <w:proofErr w:type="gramEnd"/>
-      <w:r>
-        <w:rPr>
-          <w:rFonts w:ascii="Verdana" w:eastAsia="Verdana" w:hAnsi="Verdana" w:cs="Verdana"/>
-          <w:color w:val="808080"/>
-          <w:sz w:val="39"/>
-          <w:szCs w:val="39"/>
-        </w:rPr>
-        <w:t xml:space="preserve"> facteurs évoluent au fil du temps</w:t>
+        <w:t>les facteurs évoluent au fil du temps</w:t>
       </w:r>
       <w:r>
         <w:rPr>
@@ -23434,27 +22420,7 @@
                 <w:lang w:val="en-CA"/>
               </w:rPr>
               <w:lastRenderedPageBreak/>
-              <w:t xml:space="preserve">Connolly et </w:t>
-            </w:r>
-            <w:proofErr w:type="spellStart"/>
-            <w:r>
-              <w:rPr>
-                <w:rFonts w:ascii="Verdana" w:eastAsia="Verdana" w:hAnsi="Verdana" w:cs="Verdana"/>
-                <w:sz w:val="16"/>
-                <w:szCs w:val="16"/>
-                <w:lang w:val="en-CA"/>
-              </w:rPr>
-              <w:t>Begg</w:t>
-            </w:r>
-            <w:proofErr w:type="spellEnd"/>
-            <w:r>
-              <w:rPr>
-                <w:rFonts w:ascii="Verdana" w:eastAsia="Verdana" w:hAnsi="Verdana" w:cs="Verdana"/>
-                <w:sz w:val="16"/>
-                <w:szCs w:val="16"/>
-                <w:lang w:val="en-CA"/>
-              </w:rPr>
-              <w:t xml:space="preserve"> Database systems 6th</w:t>
+              <w:t>Connolly et Begg Database systems 6th</w:t>
             </w:r>
           </w:p>
         </w:tc>
@@ -23626,8 +22592,8 @@
           <w:szCs w:val="20"/>
         </w:rPr>
       </w:pPr>
-      <w:bookmarkStart w:id="24" w:name="page25"/>
-      <w:bookmarkEnd w:id="24"/>
+      <w:bookmarkStart w:id="34" w:name="page25"/>
+      <w:bookmarkEnd w:id="34"/>
     </w:p>
     <w:p>
       <w:pPr>
@@ -23750,7 +22716,23 @@
           <w:sz w:val="39"/>
           <w:szCs w:val="39"/>
         </w:rPr>
-        <w:t xml:space="preserve"> de surveiller le système sont :</w:t>
+        <w:t xml:space="preserve"> de surveiller le système</w:t>
+      </w:r>
+      <w:r>
+        <w:rPr>
+          <w:rFonts w:ascii="Verdana" w:eastAsia="Verdana" w:hAnsi="Verdana" w:cs="Verdana"/>
+          <w:sz w:val="39"/>
+          <w:szCs w:val="39"/>
+        </w:rPr>
+        <w:t xml:space="preserve"> opérationnel</w:t>
+      </w:r>
+      <w:r>
+        <w:rPr>
+          <w:rFonts w:ascii="Verdana" w:eastAsia="Verdana" w:hAnsi="Verdana" w:cs="Verdana"/>
+          <w:sz w:val="39"/>
+          <w:szCs w:val="39"/>
+        </w:rPr>
+        <w:t xml:space="preserve"> sont :</w:t>
       </w:r>
     </w:p>
     <w:p>
@@ -24256,27 +23238,7 @@
                 <w:szCs w:val="16"/>
                 <w:lang w:val="en-CA"/>
               </w:rPr>
-              <w:t xml:space="preserve">Connolly et </w:t>
-            </w:r>
-            <w:proofErr w:type="spellStart"/>
-            <w:r>
-              <w:rPr>
-                <w:rFonts w:ascii="Verdana" w:eastAsia="Verdana" w:hAnsi="Verdana" w:cs="Verdana"/>
-                <w:sz w:val="16"/>
-                <w:szCs w:val="16"/>
-                <w:lang w:val="en-CA"/>
-              </w:rPr>
-              <w:t>Begg</w:t>
-            </w:r>
-            <w:proofErr w:type="spellEnd"/>
-            <w:r>
-              <w:rPr>
-                <w:rFonts w:ascii="Verdana" w:eastAsia="Verdana" w:hAnsi="Verdana" w:cs="Verdana"/>
-                <w:sz w:val="16"/>
-                <w:szCs w:val="16"/>
-                <w:lang w:val="en-CA"/>
-              </w:rPr>
-              <w:t xml:space="preserve"> Database systems 6th</w:t>
+              <w:t>Connolly et Begg Database systems 6th</w:t>
             </w:r>
           </w:p>
         </w:tc>
@@ -24448,8 +23410,8 @@
           <w:szCs w:val="20"/>
         </w:rPr>
       </w:pPr>
-      <w:bookmarkStart w:id="25" w:name="page26"/>
-      <w:bookmarkEnd w:id="25"/>
+      <w:bookmarkStart w:id="35" w:name="page26"/>
+      <w:bookmarkEnd w:id="35"/>
     </w:p>
     <w:p>
       <w:pPr>
@@ -24517,7 +23479,29 @@
           <w:sz w:val="38"/>
           <w:szCs w:val="38"/>
         </w:rPr>
-        <w:t>8 Surveiller et régler le système opérationnel</w:t>
+        <w:t xml:space="preserve">8 </w:t>
+      </w:r>
+      <w:r>
+        <w:rPr>
+          <w:rFonts w:ascii="Verdana" w:eastAsia="Verdana" w:hAnsi="Verdana" w:cs="Verdana"/>
+          <w:b/>
+          <w:bCs/>
+          <w:color w:val="CC0000"/>
+          <w:sz w:val="38"/>
+          <w:szCs w:val="38"/>
+        </w:rPr>
+        <w:t xml:space="preserve">Pour </w:t>
+      </w:r>
+      <w:r>
+        <w:rPr>
+          <w:rFonts w:ascii="Verdana" w:eastAsia="Verdana" w:hAnsi="Verdana" w:cs="Verdana"/>
+          <w:b/>
+          <w:bCs/>
+          <w:color w:val="CC0000"/>
+          <w:sz w:val="38"/>
+          <w:szCs w:val="38"/>
+        </w:rPr>
+        <w:t>Surveiller et régler le système opérationnel</w:t>
       </w:r>
     </w:p>
     <w:p>
@@ -25256,27 +24240,7 @@
                 <w:szCs w:val="16"/>
                 <w:lang w:val="en-CA"/>
               </w:rPr>
-              <w:t xml:space="preserve">Connolly et </w:t>
-            </w:r>
-            <w:proofErr w:type="spellStart"/>
-            <w:r>
-              <w:rPr>
-                <w:rFonts w:ascii="Verdana" w:eastAsia="Verdana" w:hAnsi="Verdana" w:cs="Verdana"/>
-                <w:sz w:val="16"/>
-                <w:szCs w:val="16"/>
-                <w:lang w:val="en-CA"/>
-              </w:rPr>
-              <w:t>Begg</w:t>
-            </w:r>
-            <w:proofErr w:type="spellEnd"/>
-            <w:r>
-              <w:rPr>
-                <w:rFonts w:ascii="Verdana" w:eastAsia="Verdana" w:hAnsi="Verdana" w:cs="Verdana"/>
-                <w:sz w:val="16"/>
-                <w:szCs w:val="16"/>
-                <w:lang w:val="en-CA"/>
-              </w:rPr>
-              <w:t xml:space="preserve"> Database systems 6th</w:t>
+              <w:t>Connolly et Begg Database systems 6th</w:t>
             </w:r>
           </w:p>
         </w:tc>
@@ -25448,8 +24412,8 @@
           <w:szCs w:val="20"/>
         </w:rPr>
       </w:pPr>
-      <w:bookmarkStart w:id="26" w:name="page27"/>
-      <w:bookmarkEnd w:id="26"/>
+      <w:bookmarkStart w:id="36" w:name="page27"/>
+      <w:bookmarkEnd w:id="36"/>
       <w:r>
         <w:rPr>
           <w:noProof/>
@@ -25699,18 +24663,8 @@
           <w:sz w:val="24"/>
           <w:szCs w:val="24"/>
         </w:rPr>
-        <w:t xml:space="preserve"> </w:t>
-      </w:r>
-      <w:proofErr w:type="spellStart"/>
-      <w:r>
-        <w:rPr>
-          <w:rFonts w:ascii="Verdana" w:eastAsia="Verdana" w:hAnsi="Verdana" w:cs="Verdana"/>
-          <w:sz w:val="24"/>
-          <w:szCs w:val="24"/>
-        </w:rPr>
-        <w:t>mbs</w:t>
-      </w:r>
-      <w:proofErr w:type="spellEnd"/>
+        <w:t xml:space="preserve"> mbs</w:t>
+      </w:r>
       <w:r>
         <w:rPr>
           <w:rFonts w:ascii="Verdana" w:eastAsia="Verdana" w:hAnsi="Verdana" w:cs="Verdana"/>
@@ -25951,6 +24905,8 @@
         </w:rPr>
         <w:t xml:space="preserve"> pour régler système doivent être documentés.</w:t>
       </w:r>
+      <w:bookmarkStart w:id="37" w:name="_GoBack"/>
+      <w:bookmarkEnd w:id="37"/>
     </w:p>
     <w:p>
       <w:pPr>
@@ -26174,27 +25130,7 @@
                 <w:szCs w:val="16"/>
                 <w:lang w:val="en-CA"/>
               </w:rPr>
-              <w:t xml:space="preserve">Connolly et </w:t>
-            </w:r>
-            <w:proofErr w:type="spellStart"/>
-            <w:r>
-              <w:rPr>
-                <w:rFonts w:ascii="Verdana" w:eastAsia="Verdana" w:hAnsi="Verdana" w:cs="Verdana"/>
-                <w:sz w:val="16"/>
-                <w:szCs w:val="16"/>
-                <w:lang w:val="en-CA"/>
-              </w:rPr>
-              <w:t>Begg</w:t>
-            </w:r>
-            <w:proofErr w:type="spellEnd"/>
-            <w:r>
-              <w:rPr>
-                <w:rFonts w:ascii="Verdana" w:eastAsia="Verdana" w:hAnsi="Verdana" w:cs="Verdana"/>
-                <w:sz w:val="16"/>
-                <w:szCs w:val="16"/>
-                <w:lang w:val="en-CA"/>
-              </w:rPr>
-              <w:t xml:space="preserve"> Database systems 6th</w:t>
+              <w:t>Connolly et Begg Database systems 6th</w:t>
             </w:r>
           </w:p>
         </w:tc>
@@ -26366,9 +25302,8 @@
           <w:szCs w:val="20"/>
         </w:rPr>
       </w:pPr>
-      <w:bookmarkStart w:id="27" w:name="page28"/>
-      <w:bookmarkStart w:id="28" w:name="_GoBack"/>
-      <w:bookmarkEnd w:id="27"/>
+      <w:bookmarkStart w:id="38" w:name="page28"/>
+      <w:bookmarkEnd w:id="38"/>
       <w:r>
         <w:rPr>
           <w:noProof/>
@@ -26435,7 +25370,6 @@
           </wp:anchor>
         </w:drawing>
       </w:r>
-      <w:bookmarkEnd w:id="28"/>
     </w:p>
     <w:p>
       <w:pPr>
@@ -26521,23 +25455,13 @@
           <w:szCs w:val="32"/>
         </w:rPr>
       </w:pPr>
-      <w:proofErr w:type="spellStart"/>
       <w:r>
         <w:rPr>
           <w:rFonts w:ascii="Verdana" w:eastAsia="Verdana" w:hAnsi="Verdana" w:cs="Verdana"/>
           <w:sz w:val="32"/>
           <w:szCs w:val="32"/>
         </w:rPr>
-        <w:t>B-Un</w:t>
-      </w:r>
-      <w:proofErr w:type="spellEnd"/>
-      <w:r>
-        <w:rPr>
-          <w:rFonts w:ascii="Verdana" w:eastAsia="Verdana" w:hAnsi="Verdana" w:cs="Verdana"/>
-          <w:sz w:val="32"/>
-          <w:szCs w:val="32"/>
-        </w:rPr>
-        <w:t xml:space="preserve"> modèle dont au moins une des tables est d'une forme normale inférieure </w:t>
+        <w:t xml:space="preserve">B-Un modèle dont au moins une des tables est d'une forme normale inférieure </w:t>
       </w:r>
     </w:p>
     <w:p>
@@ -26556,25 +25480,7 @@
           <w:sz w:val="32"/>
           <w:szCs w:val="32"/>
         </w:rPr>
-        <w:t xml:space="preserve">C-Un modèle dont </w:t>
-      </w:r>
-      <w:proofErr w:type="spellStart"/>
-      <w:r>
-        <w:rPr>
-          <w:rFonts w:ascii="Verdana" w:eastAsia="Verdana" w:hAnsi="Verdana" w:cs="Verdana"/>
-          <w:sz w:val="32"/>
-          <w:szCs w:val="32"/>
-        </w:rPr>
-        <w:t>ont</w:t>
-      </w:r>
-      <w:proofErr w:type="spellEnd"/>
-      <w:r>
-        <w:rPr>
-          <w:rFonts w:ascii="Verdana" w:eastAsia="Verdana" w:hAnsi="Verdana" w:cs="Verdana"/>
-          <w:sz w:val="32"/>
-          <w:szCs w:val="32"/>
-        </w:rPr>
-        <w:t xml:space="preserve"> a enlevé toutes les formes normales</w:t>
+        <w:t>C-Un modèle dont ont a enlevé toutes les formes normales</w:t>
       </w:r>
     </w:p>
     <w:p>
@@ -26587,23 +25493,13 @@
           <w:szCs w:val="32"/>
         </w:rPr>
       </w:pPr>
-      <w:proofErr w:type="spellStart"/>
       <w:r>
         <w:rPr>
           <w:rFonts w:ascii="Verdana" w:eastAsia="Verdana" w:hAnsi="Verdana" w:cs="Verdana"/>
           <w:sz w:val="32"/>
           <w:szCs w:val="32"/>
         </w:rPr>
-        <w:t>D-Un</w:t>
-      </w:r>
-      <w:proofErr w:type="spellEnd"/>
-      <w:r>
-        <w:rPr>
-          <w:rFonts w:ascii="Verdana" w:eastAsia="Verdana" w:hAnsi="Verdana" w:cs="Verdana"/>
-          <w:sz w:val="32"/>
-          <w:szCs w:val="32"/>
-        </w:rPr>
-        <w:t xml:space="preserve"> modèle non normalisé E-Aucune de ces réponses</w:t>
+        <w:t>D-Un modèle non normalisé E-Aucune de ces réponses</w:t>
       </w:r>
     </w:p>
     <w:p>
@@ -26753,23 +25649,13 @@
           <w:szCs w:val="20"/>
         </w:rPr>
       </w:pPr>
-      <w:proofErr w:type="spellStart"/>
       <w:r>
         <w:rPr>
           <w:rFonts w:ascii="Verdana" w:eastAsia="Verdana" w:hAnsi="Verdana" w:cs="Verdana"/>
           <w:sz w:val="32"/>
           <w:szCs w:val="32"/>
         </w:rPr>
-        <w:t>E-Taux</w:t>
-      </w:r>
-      <w:proofErr w:type="spellEnd"/>
-      <w:r>
-        <w:rPr>
-          <w:rFonts w:ascii="Verdana" w:eastAsia="Verdana" w:hAnsi="Verdana" w:cs="Verdana"/>
-          <w:sz w:val="32"/>
-          <w:szCs w:val="32"/>
-        </w:rPr>
-        <w:t xml:space="preserve"> (ou débit) réponse, temps stockage, espace transaction</w:t>
+        <w:t>E-Taux (ou débit) réponse, temps stockage, espace transaction</w:t>
       </w:r>
     </w:p>
     <w:p>
@@ -26895,27 +25781,7 @@
                 <w:szCs w:val="16"/>
                 <w:lang w:val="en-CA"/>
               </w:rPr>
-              <w:t xml:space="preserve">Connolly et </w:t>
-            </w:r>
-            <w:proofErr w:type="spellStart"/>
-            <w:r>
-              <w:rPr>
-                <w:rFonts w:ascii="Verdana" w:eastAsia="Verdana" w:hAnsi="Verdana" w:cs="Verdana"/>
-                <w:sz w:val="16"/>
-                <w:szCs w:val="16"/>
-                <w:lang w:val="en-CA"/>
-              </w:rPr>
-              <w:t>Begg</w:t>
-            </w:r>
-            <w:proofErr w:type="spellEnd"/>
-            <w:r>
-              <w:rPr>
-                <w:rFonts w:ascii="Verdana" w:eastAsia="Verdana" w:hAnsi="Verdana" w:cs="Verdana"/>
-                <w:sz w:val="16"/>
-                <w:szCs w:val="16"/>
-                <w:lang w:val="en-CA"/>
-              </w:rPr>
-              <w:t xml:space="preserve"> Database systems 6th</w:t>
+              <w:t>Connolly et Begg Database systems 6th</w:t>
             </w:r>
           </w:p>
         </w:tc>
@@ -28091,7 +26957,7 @@
     </w:rPrDefault>
     <w:pPrDefault/>
   </w:docDefaults>
-  <w:latentStyles w:defLockedState="0" w:defUIPriority="99" w:defSemiHidden="0" w:defUnhideWhenUsed="0" w:defQFormat="0" w:count="375">
+  <w:latentStyles w:defLockedState="0" w:defUIPriority="99" w:defSemiHidden="0" w:defUnhideWhenUsed="0" w:defQFormat="0" w:count="376">
     <w:lsdException w:name="Normal" w:uiPriority="0" w:qFormat="1"/>
     <w:lsdException w:name="heading 1" w:uiPriority="9" w:qFormat="1"/>
     <w:lsdException w:name="heading 2" w:semiHidden="1" w:uiPriority="9" w:unhideWhenUsed="1" w:qFormat="1"/>
@@ -28197,7 +27063,6 @@
     <w:lsdException w:name="HTML Sample" w:semiHidden="1" w:unhideWhenUsed="1"/>
     <w:lsdException w:name="HTML Typewriter" w:semiHidden="1" w:unhideWhenUsed="1"/>
     <w:lsdException w:name="HTML Variable" w:semiHidden="1" w:unhideWhenUsed="1"/>
-    <w:lsdException w:name="Normal Table" w:semiHidden="1" w:unhideWhenUsed="1"/>
     <w:lsdException w:name="annotation subject" w:semiHidden="1" w:unhideWhenUsed="1"/>
     <w:lsdException w:name="No List" w:semiHidden="1" w:unhideWhenUsed="1"/>
     <w:lsdException w:name="Outline List 1" w:semiHidden="1" w:unhideWhenUsed="1"/>
@@ -28244,10 +27109,8 @@
     <w:lsdException w:name="Table Subtle 2" w:semiHidden="1" w:unhideWhenUsed="1"/>
     <w:lsdException w:name="Table Web 1" w:semiHidden="1" w:unhideWhenUsed="1"/>
     <w:lsdException w:name="Table Web 2" w:semiHidden="1" w:unhideWhenUsed="1"/>
-    <w:lsdException w:name="Table Web 3" w:semiHidden="1" w:unhideWhenUsed="1"/>
     <w:lsdException w:name="Balloon Text" w:semiHidden="1" w:unhideWhenUsed="1"/>
     <w:lsdException w:name="Table Grid" w:uiPriority="59"/>
-    <w:lsdException w:name="Table Theme" w:semiHidden="1" w:unhideWhenUsed="1"/>
     <w:lsdException w:name="Placeholder Text" w:semiHidden="1"/>
     <w:lsdException w:name="No Spacing" w:uiPriority="1" w:qFormat="1"/>
     <w:lsdException w:name="Light Shading" w:uiPriority="60"/>
@@ -28467,6 +27330,7 @@
     <w:lsdException w:name="Smart Hyperlink" w:semiHidden="1" w:unhideWhenUsed="1"/>
     <w:lsdException w:name="Hashtag" w:semiHidden="1" w:unhideWhenUsed="1"/>
     <w:lsdException w:name="Unresolved Mention" w:semiHidden="1" w:unhideWhenUsed="1"/>
+    <w:lsdException w:name="Smart Link" w:semiHidden="1" w:unhideWhenUsed="1"/>
   </w:latentStyles>
   <w:style w:type="paragraph" w:default="1" w:styleId="Normal">
     <w:name w:val="Normal"/>

</xml_diff>